<commit_message>
half way through page 3
</commit_message>
<xml_diff>
--- a/Week3_DomainSpecificLanguages/Week3_DomainSpecificLanguages.docx
+++ b/Week3_DomainSpecificLanguages/Week3_DomainSpecificLanguages.docx
@@ -211,6 +211,14 @@
       <w:r>
         <w:t xml:space="preserve">, and programming. </w:t>
       </w:r>
+      <w:r>
+        <w:t xml:space="preserve">These categories can </w:t>
+      </w:r>
+      <w:r>
+        <w:t>be sub-divided into internal and external languages.</w:t>
+      </w:r>
+      <w:bookmarkStart w:id="0" w:name="_GoBack"/>
+      <w:bookmarkEnd w:id="0"/>
     </w:p>
     <w:p>
       <w:pPr>
@@ -249,7 +257,129 @@
         <w:ind w:firstLine="360"/>
       </w:pPr>
       <w:r>
-        <w:t>Modeling languages describe an object hierarchy and their relationships. XML and JSON configuration files are common examples but can also appear in more English sentence form.</w:t>
+        <w:t xml:space="preserve">Modeling languages describe an object hierarchy and their relationships. XML and JSON configuration files are common </w:t>
+      </w:r>
+      <w:r>
+        <w:t xml:space="preserve">methods of persisting </w:t>
+      </w:r>
+      <w:r>
+        <w:t xml:space="preserve">their </w:t>
+      </w:r>
+      <w:r>
+        <w:t>representation</w:t>
+      </w:r>
+      <w:r>
+        <w:t>. While it is perfectly acceptable to implement concrete DSLs within an abstract GPL, there are some draw backs. Most notably that the syntax is fixed and cannot be easily extended to add expressiveness.</w:t>
+      </w:r>
+    </w:p>
+    <w:p>
+      <w:pPr>
+        <w:ind w:firstLine="360"/>
+      </w:pPr>
+      <w:r>
+        <w:t xml:space="preserve">This limitation can be mitigated by orchestrating grammar files through tooling such as </w:t>
+      </w:r>
+      <w:proofErr w:type="spellStart"/>
+      <w:r>
+        <w:t>JavaCC</w:t>
+      </w:r>
+      <w:proofErr w:type="spellEnd"/>
+      <w:r>
+        <w:t xml:space="preserve"> or ANTLR to construct micro languages. Perhaps an ancestry site uses this approach to expose the command </w:t>
+      </w:r>
+      <w:r>
+        <w:rPr>
+          <w:rFonts w:ascii="Courier New" w:hAnsi="Courier New" w:cs="Courier New"/>
+          <w:sz w:val="20"/>
+          <w:szCs w:val="20"/>
+        </w:rPr>
+        <w:t>ADD Jared AS BROTHER</w:t>
+      </w:r>
+      <w:r>
+        <w:t xml:space="preserve"> instead of </w:t>
+      </w:r>
+      <w:r>
+        <w:rPr>
+          <w:rFonts w:ascii="Courier New" w:hAnsi="Courier New" w:cs="Courier New"/>
+          <w:sz w:val="20"/>
+          <w:szCs w:val="20"/>
+        </w:rPr>
+        <w:t>&lt;</w:t>
+      </w:r>
+      <w:r>
+        <w:rPr>
+          <w:rFonts w:ascii="Courier New" w:hAnsi="Courier New" w:cs="Courier New"/>
+          <w:sz w:val="20"/>
+          <w:szCs w:val="20"/>
+        </w:rPr>
+        <w:t>Add</w:t>
+      </w:r>
+      <w:r>
+        <w:rPr>
+          <w:rFonts w:ascii="Courier New" w:hAnsi="Courier New" w:cs="Courier New"/>
+          <w:sz w:val="20"/>
+          <w:szCs w:val="20"/>
+        </w:rPr>
+        <w:t>&gt;&lt;</w:t>
+      </w:r>
+      <w:r>
+        <w:rPr>
+          <w:rFonts w:ascii="Courier New" w:hAnsi="Courier New" w:cs="Courier New"/>
+          <w:sz w:val="20"/>
+          <w:szCs w:val="20"/>
+        </w:rPr>
+        <w:t>Relationship Type=”Brother”&gt;&lt;Name&gt;Jared&lt;/Name&gt;&lt;/Relationship&gt;&lt;/Add&gt;</w:t>
+      </w:r>
+      <w:r>
+        <w:t>.</w:t>
+      </w:r>
+    </w:p>
+    <w:p>
+      <w:pPr>
+        <w:ind w:firstLine="360"/>
+      </w:pPr>
+      <w:r>
+        <w:t xml:space="preserve">The ancestry site could also expose rich modeling syntax for traversing the lineage. Consider the command </w:t>
+      </w:r>
+      <w:r>
+        <w:rPr>
+          <w:rFonts w:ascii="Courier New" w:hAnsi="Courier New" w:cs="Courier New"/>
+          <w:sz w:val="20"/>
+          <w:szCs w:val="20"/>
+        </w:rPr>
+        <w:t>(me) &gt; (parent) &gt; (cousin[</w:t>
+      </w:r>
+      <w:proofErr w:type="spellStart"/>
+      <w:r>
+        <w:rPr>
+          <w:rFonts w:ascii="Courier New" w:hAnsi="Courier New" w:cs="Courier New"/>
+          <w:sz w:val="20"/>
+          <w:szCs w:val="20"/>
+        </w:rPr>
+        <w:t>gender:male</w:t>
+      </w:r>
+      <w:proofErr w:type="spellEnd"/>
+      <w:r>
+        <w:rPr>
+          <w:rFonts w:ascii="Courier New" w:hAnsi="Courier New" w:cs="Courier New"/>
+          <w:sz w:val="20"/>
+          <w:szCs w:val="20"/>
+        </w:rPr>
+        <w:t>]) limit 10</w:t>
+      </w:r>
+      <w:r>
+        <w:t>. This query finds up to 10 of my first cousins once removed. The readability of this statement within the context is sufficiently high that no additional details are needed.</w:t>
+      </w:r>
+    </w:p>
+    <w:p>
+      <w:pPr>
+        <w:spacing w:line="259" w:lineRule="auto"/>
+        <w:rPr>
+          <w:b/>
+        </w:rPr>
+      </w:pPr>
+      <w:r>
+        <w:br w:type="page"/>
       </w:r>
     </w:p>
     <w:p>
@@ -257,6 +387,7 @@
         <w:pStyle w:val="Heading2"/>
       </w:pPr>
       <w:r>
+        <w:lastRenderedPageBreak/>
         <w:t>Domain Scripting</w:t>
       </w:r>
     </w:p>
@@ -347,8 +478,6 @@
       <w:r>
         <w:t>is clarity allows those experts to become more deeply integrated into the development cycle and ensure business rules are properly implemented.</w:t>
       </w:r>
-      <w:bookmarkStart w:id="0" w:name="_GoBack"/>
-      <w:bookmarkEnd w:id="0"/>
     </w:p>
     <w:p>
       <w:pPr>

</xml_diff>

<commit_message>
half way through page 4
</commit_message>
<xml_diff>
--- a/Week3_DomainSpecificLanguages/Week3_DomainSpecificLanguages.docx
+++ b/Week3_DomainSpecificLanguages/Week3_DomainSpecificLanguages.docx
@@ -217,8 +217,6 @@
       <w:r>
         <w:t>be sub-divided into internal and external languages.</w:t>
       </w:r>
-      <w:bookmarkStart w:id="0" w:name="_GoBack"/>
-      <w:bookmarkEnd w:id="0"/>
     </w:p>
     <w:p>
       <w:pPr>
@@ -478,6 +476,12 @@
       <w:r>
         <w:t>is clarity allows those experts to become more deeply integrated into the development cycle and ensure business rules are properly implemented.</w:t>
       </w:r>
+      <w:r>
+        <w:t xml:space="preserve"> That can </w:t>
+      </w:r>
+      <w:r>
+        <w:t>reduce the costs to implement new features responsibilities are decoupled and specialists operate on each aspect of the problem.</w:t>
+      </w:r>
     </w:p>
     <w:p>
       <w:pPr>
@@ -488,9 +492,113 @@
       </w:r>
     </w:p>
     <w:p>
-      <w:pPr>
-        <w:pStyle w:val="Heading2"/>
-      </w:pPr>
+      <w:r>
+        <w:tab/>
+        <w:t xml:space="preserve">An internal domain specific language is embedded within the context of its parent general purpose language, while an external resides outside. </w:t>
+      </w:r>
+    </w:p>
+    <w:p>
+      <w:pPr>
+        <w:ind w:firstLine="720"/>
+      </w:pPr>
+      <w:r>
+        <w:t xml:space="preserve">Internal languages often use creative tricks to improve the readability of their language such as operator overloading, removing optional punctuation, and defining no/op bubble words. The proposed ancestry query language could have implemented in C++ by overloading the </w:t>
+      </w:r>
+      <w:proofErr w:type="spellStart"/>
+      <w:r>
+        <w:t>GreaterThan</w:t>
+      </w:r>
+      <w:proofErr w:type="spellEnd"/>
+      <w:r>
+        <w:t xml:space="preserve"> and </w:t>
+      </w:r>
+      <w:proofErr w:type="spellStart"/>
+      <w:r>
+        <w:t>IndexInto</w:t>
+      </w:r>
+      <w:proofErr w:type="spellEnd"/>
+      <w:r>
+        <w:t xml:space="preserve"> operators.</w:t>
+      </w:r>
+      <w:r>
+        <w:t xml:space="preserve"> </w:t>
+      </w:r>
+    </w:p>
+    <w:p>
+      <w:pPr>
+        <w:ind w:firstLine="720"/>
+      </w:pPr>
+      <w:r>
+        <w:t>There are limits to this approach</w:t>
+      </w:r>
+      <w:r>
+        <w:t xml:space="preserve"> and challenges to internal languages.</w:t>
+      </w:r>
+      <w:r>
+        <w:t xml:space="preserve"> </w:t>
+      </w:r>
+      <w:r>
+        <w:t xml:space="preserve">The business unit notices that requesting great grandparents appears in a large set of queries. They want to allow specifying the hierarchical levels as a sequence of equal signs, such that </w:t>
+      </w:r>
+      <w:r>
+        <w:rPr>
+          <w:rFonts w:ascii="Courier New" w:hAnsi="Courier New" w:cs="Courier New"/>
+          <w:sz w:val="20"/>
+          <w:szCs w:val="20"/>
+        </w:rPr>
+        <w:t>(me) &gt; (parent) &gt; (grandparent) &gt; (great grandparent) &gt; (cousins)</w:t>
+      </w:r>
+      <w:r>
+        <w:t xml:space="preserve"> is equal to </w:t>
+      </w:r>
+      <w:r>
+        <w:rPr>
+          <w:rFonts w:ascii="Courier New" w:hAnsi="Courier New" w:cs="Courier New"/>
+          <w:sz w:val="20"/>
+          <w:szCs w:val="20"/>
+        </w:rPr>
+        <w:t>(me) ===&gt; (cousin)</w:t>
+      </w:r>
+      <w:r>
+        <w:t xml:space="preserve">. If </w:t>
+      </w:r>
+      <w:r>
+        <w:lastRenderedPageBreak/>
+        <w:t>the internal language does not expose an ===&gt; then it cannot be overridden, and the feature cannot be implemented.</w:t>
+      </w:r>
+    </w:p>
+    <w:p>
+      <w:pPr>
+        <w:ind w:firstLine="720"/>
+      </w:pPr>
+      <w:r>
+        <w:t xml:space="preserve">To gain additional flexibility the development team needs to use </w:t>
+      </w:r>
+      <w:r>
+        <w:t xml:space="preserve">define an </w:t>
+      </w:r>
+      <w:r>
+        <w:t xml:space="preserve">external </w:t>
+      </w:r>
+      <w:r>
+        <w:t xml:space="preserve">DSL </w:t>
+      </w:r>
+      <w:r>
+        <w:t xml:space="preserve">language and parse the commands into an abstract representation. This flexibility comes at the cost of being </w:t>
+      </w:r>
+      <w:r>
+        <w:t xml:space="preserve">more effort to maintain custom grammar files. </w:t>
+      </w:r>
+    </w:p>
+    <w:p>
+      <w:pPr>
+        <w:ind w:firstLine="720"/>
+      </w:pPr>
+      <w:r>
+        <w:t>Common criticism of external DSL is having to learn dozens of micro languages adds to the complexity of the system. This argument neglects to account of the sunk cost of leveraging the base API. The users need to understand this in some sh</w:t>
+      </w:r>
+      <w:bookmarkStart w:id="0" w:name="_GoBack"/>
+      <w:bookmarkEnd w:id="0"/>
     </w:p>
     <w:sectPr>
       <w:headerReference w:type="default" r:id="rId7"/>

</xml_diff>

<commit_message>
half way through page 5
</commit_message>
<xml_diff>
--- a/Week3_DomainSpecificLanguages/Week3_DomainSpecificLanguages.docx
+++ b/Week3_DomainSpecificLanguages/Week3_DomainSpecificLanguages.docx
@@ -485,16 +485,30 @@
     </w:p>
     <w:p>
       <w:pPr>
+        <w:pStyle w:val="Heading1"/>
+      </w:pPr>
+      <w:r>
+        <w:t>Internal vs External</w:t>
+      </w:r>
+    </w:p>
+    <w:p>
+      <w:r>
+        <w:tab/>
+        <w:t xml:space="preserve">An internal domain specific language is embedded within the context of its parent general purpose language, while an external resides </w:t>
+      </w:r>
+      <w:r>
+        <w:t>source files that are consumed through additional tooling</w:t>
+      </w:r>
+      <w:r>
+        <w:t>.</w:t>
+      </w:r>
+    </w:p>
+    <w:p>
+      <w:pPr>
         <w:pStyle w:val="Heading2"/>
       </w:pPr>
       <w:r>
-        <w:t>Internal vs External</w:t>
-      </w:r>
-    </w:p>
-    <w:p>
-      <w:r>
-        <w:tab/>
-        <w:t xml:space="preserve">An internal domain specific language is embedded within the context of its parent general purpose language, while an external resides outside. </w:t>
+        <w:t>Simplicity vs Customizability</w:t>
       </w:r>
     </w:p>
     <w:p>
@@ -538,7 +552,11 @@
         <w:t xml:space="preserve"> </w:t>
       </w:r>
       <w:r>
-        <w:t xml:space="preserve">The business unit notices that requesting great grandparents appears in a large set of queries. They want to allow specifying the hierarchical levels as a sequence of equal signs, such that </w:t>
+        <w:t xml:space="preserve">The business unit notices that requesting great grandparents appears in a large set of queries. They want to allow </w:t>
+      </w:r>
+      <w:r>
+        <w:lastRenderedPageBreak/>
+        <w:t xml:space="preserve">specifying the hierarchical levels as a sequence of equal signs, such that </w:t>
       </w:r>
       <w:r>
         <w:rPr>
@@ -560,11 +578,224 @@
         <w:t>(me) ===&gt; (cousin)</w:t>
       </w:r>
       <w:r>
-        <w:t xml:space="preserve">. If </w:t>
-      </w:r>
-      <w:r>
+        <w:t>. If the internal language does not expose an ===&gt; then it cannot be overridden, and the feature cannot be implemented.</w:t>
+      </w:r>
+    </w:p>
+    <w:p>
+      <w:pPr>
+        <w:ind w:firstLine="720"/>
+      </w:pPr>
+      <w:r>
+        <w:t xml:space="preserve">To gain additional flexibility the development team needs to use </w:t>
+      </w:r>
+      <w:r>
+        <w:t xml:space="preserve">define an </w:t>
+      </w:r>
+      <w:r>
+        <w:t xml:space="preserve">external </w:t>
+      </w:r>
+      <w:r>
+        <w:t xml:space="preserve">DSL </w:t>
+      </w:r>
+      <w:r>
+        <w:t xml:space="preserve">language and parse the commands into an abstract representation. This flexibility comes at the cost of being </w:t>
+      </w:r>
+      <w:r>
+        <w:t>more effort to maintain custom grammar files.</w:t>
+      </w:r>
+    </w:p>
+    <w:p>
+      <w:pPr>
+        <w:pStyle w:val="Heading1"/>
+      </w:pPr>
+      <w:r>
+        <w:t>Criticisms</w:t>
+      </w:r>
+      <w:r>
+        <w:t xml:space="preserve"> </w:t>
+      </w:r>
+    </w:p>
+    <w:p>
+      <w:pPr>
+        <w:pStyle w:val="Heading2"/>
+      </w:pPr>
+      <w:r>
+        <w:t>Complexity to Learn</w:t>
+      </w:r>
+    </w:p>
+    <w:p>
+      <w:pPr>
+        <w:ind w:firstLine="720"/>
+      </w:pPr>
+      <w:r>
+        <w:t xml:space="preserve">Common criticism of external DSL is having to learn dozens of micro languages adds to the complexity of the system. </w:t>
+      </w:r>
+      <w:r>
+        <w:t xml:space="preserve">If the domain problem was </w:t>
+      </w:r>
+      <w:r>
+        <w:t xml:space="preserve">instead </w:t>
+      </w:r>
+      <w:r>
+        <w:t>embedded in the GPL, users would have to learn the Application Programming Interface (API). The DSL can reduce that learning curve by offering syntactical sugar and focus</w:t>
+      </w:r>
+      <w:r>
+        <w:t>ing</w:t>
+      </w:r>
+      <w:r>
+        <w:t xml:space="preserve"> </w:t>
+      </w:r>
+      <w:r>
+        <w:t xml:space="preserve">on narrow slivers </w:t>
+      </w:r>
+      <w:r>
+        <w:t>of the design.</w:t>
+      </w:r>
+    </w:p>
+    <w:p>
+      <w:pPr>
+        <w:pStyle w:val="Heading2"/>
+      </w:pPr>
+      <w:r>
+        <w:t>Lack of Tooling and Third-Party Libraries</w:t>
+      </w:r>
+    </w:p>
+    <w:p>
+      <w:pPr>
+        <w:ind w:firstLine="720"/>
+      </w:pPr>
+      <w:r>
+        <w:t xml:space="preserve">Another criticism of external DSL is that they lack the tooling and rich library support that is available to both internal DSL and GPL. For example, an internal DSL implemented in Ruby can easily </w:t>
+      </w:r>
+      <w:r>
+        <w:t xml:space="preserve">import a module to perform any custom action. </w:t>
+      </w:r>
+      <w:r>
+        <w:t xml:space="preserve">The internal DSL also comes with existing Integrated Developer Environments (IDE), which are already part of the development workflow. </w:t>
+      </w:r>
+    </w:p>
+    <w:p>
+      <w:pPr>
+        <w:ind w:firstLine="720"/>
+      </w:pPr>
+      <w:r>
+        <w:t>One solution to this problem is to expose grammar for binding shared objects (SO) and dynamic link libraries (DLL). For example, Easy Language supports the command</w:t>
+      </w:r>
+      <w:r>
+        <w:t xml:space="preserve"> structure </w:t>
+      </w:r>
+      <w:r>
+        <w:rPr>
+          <w:rFonts w:ascii="Courier New" w:hAnsi="Courier New" w:cs="Courier New"/>
+          <w:sz w:val="20"/>
+          <w:szCs w:val="20"/>
+        </w:rPr>
         <w:lastRenderedPageBreak/>
-        <w:t>the internal language does not expose an ===&gt; then it cannot be overridden, and the feature cannot be implemented.</w:t>
+        <w:t xml:space="preserve">EXTERN </w:t>
+      </w:r>
+      <w:proofErr w:type="spellStart"/>
+      <w:r>
+        <w:rPr>
+          <w:rFonts w:ascii="Courier New" w:hAnsi="Courier New" w:cs="Courier New"/>
+          <w:sz w:val="20"/>
+          <w:szCs w:val="20"/>
+        </w:rPr>
+        <w:t>MyFunc</w:t>
+      </w:r>
+      <w:proofErr w:type="spellEnd"/>
+      <w:r>
+        <w:rPr>
+          <w:rFonts w:ascii="Courier New" w:hAnsi="Courier New" w:cs="Courier New"/>
+          <w:sz w:val="20"/>
+          <w:szCs w:val="20"/>
+        </w:rPr>
+        <w:t>(</w:t>
+      </w:r>
+      <w:proofErr w:type="spellStart"/>
+      <w:r>
+        <w:rPr>
+          <w:rFonts w:ascii="Courier New" w:hAnsi="Courier New" w:cs="Courier New"/>
+          <w:sz w:val="20"/>
+          <w:szCs w:val="20"/>
+        </w:rPr>
+        <w:t>String,String</w:t>
+      </w:r>
+      <w:proofErr w:type="spellEnd"/>
+      <w:r>
+        <w:rPr>
+          <w:rFonts w:ascii="Courier New" w:hAnsi="Courier New" w:cs="Courier New"/>
+          <w:sz w:val="20"/>
+          <w:szCs w:val="20"/>
+        </w:rPr>
+        <w:t>)</w:t>
+      </w:r>
+      <w:r>
+        <w:rPr>
+          <w:rFonts w:ascii="Courier New" w:hAnsi="Courier New" w:cs="Courier New"/>
+          <w:sz w:val="20"/>
+          <w:szCs w:val="20"/>
+        </w:rPr>
+        <w:t xml:space="preserve"> </w:t>
+      </w:r>
+      <w:r>
+        <w:rPr>
+          <w:rFonts w:ascii="Courier New" w:hAnsi="Courier New" w:cs="Courier New"/>
+          <w:sz w:val="20"/>
+          <w:szCs w:val="20"/>
+        </w:rPr>
+        <w:t>FROM MyLib.dll</w:t>
+      </w:r>
+      <w:r>
+        <w:t xml:space="preserve">. Users can then use the </w:t>
+      </w:r>
+      <w:proofErr w:type="spellStart"/>
+      <w:r>
+        <w:rPr>
+          <w:rFonts w:ascii="Courier New" w:hAnsi="Courier New" w:cs="Courier New"/>
+          <w:sz w:val="20"/>
+          <w:szCs w:val="20"/>
+        </w:rPr>
+        <w:t>MyFunc</w:t>
+      </w:r>
+      <w:proofErr w:type="spellEnd"/>
+      <w:r>
+        <w:t xml:space="preserve"> </w:t>
+      </w:r>
+      <w:r>
+        <w:t xml:space="preserve">delegate </w:t>
+      </w:r>
+      <w:r>
+        <w:t xml:space="preserve">as a mechanism </w:t>
+      </w:r>
+      <w:r>
+        <w:t xml:space="preserve">for </w:t>
+      </w:r>
+      <w:r>
+        <w:t>bridg</w:t>
+      </w:r>
+      <w:r>
+        <w:t>ing</w:t>
+      </w:r>
+      <w:r>
+        <w:t xml:space="preserve"> </w:t>
+      </w:r>
+      <w:r>
+        <w:t xml:space="preserve">the </w:t>
+      </w:r>
+      <w:r>
+        <w:t>communicati</w:t>
+      </w:r>
+      <w:r>
+        <w:t>on</w:t>
+      </w:r>
+      <w:r>
+        <w:t xml:space="preserve"> </w:t>
+      </w:r>
+      <w:r>
+        <w:t xml:space="preserve">to </w:t>
+      </w:r>
+      <w:r>
+        <w:t xml:space="preserve">MyLib.dll. </w:t>
       </w:r>
     </w:p>
     <w:p>
@@ -572,39 +803,48 @@
         <w:ind w:firstLine="720"/>
       </w:pPr>
       <w:r>
-        <w:t xml:space="preserve">To gain additional flexibility the development team needs to use </w:t>
-      </w:r>
-      <w:r>
-        <w:t xml:space="preserve">define an </w:t>
-      </w:r>
-      <w:r>
-        <w:t xml:space="preserve">external </w:t>
-      </w:r>
-      <w:r>
-        <w:t xml:space="preserve">DSL </w:t>
-      </w:r>
-      <w:r>
-        <w:t xml:space="preserve">language and parse the commands into an abstract representation. This flexibility comes at the cost of being </w:t>
-      </w:r>
-      <w:r>
-        <w:t xml:space="preserve">more effort to maintain custom grammar files. </w:t>
-      </w:r>
-    </w:p>
-    <w:p>
-      <w:pPr>
-        <w:ind w:firstLine="720"/>
-      </w:pPr>
-      <w:r>
-        <w:t xml:space="preserve">Common criticism of external DSL is having to learn dozens of micro languages adds to the complexity of the system. </w:t>
-      </w:r>
-      <w:r>
-        <w:t>If the domain problem was embedded in the GPL, users would have to learn the Application Programming Interface (API). The DSL can reduce that learning curve by offering syntactical sugar and allowing the user to focus on a specialized narrow portion of the design</w:t>
+        <w:t xml:space="preserve">This approach has both pros and cons as it gives greater flexibility but can increase the scope of design. That makes the DSL behave more like a GPL </w:t>
+      </w:r>
+      <w:r>
+        <w:t xml:space="preserve">and </w:t>
+      </w:r>
+      <w:r>
+        <w:t xml:space="preserve">diminishes </w:t>
+      </w:r>
+      <w:r>
+        <w:t xml:space="preserve">the value-add from </w:t>
+      </w:r>
+      <w:r>
+        <w:t>separati</w:t>
+      </w:r>
+      <w:r>
+        <w:t>ng</w:t>
+      </w:r>
+      <w:r>
+        <w:t xml:space="preserve"> </w:t>
+      </w:r>
+      <w:r>
+        <w:t xml:space="preserve">the </w:t>
+      </w:r>
+      <w:r>
+        <w:t>responsibility between</w:t>
+      </w:r>
+      <w:r>
+        <w:t xml:space="preserve"> domain expert</w:t>
+      </w:r>
+      <w:r>
+        <w:t xml:space="preserve"> and the programmer.</w:t>
+      </w:r>
+      <w:r>
+        <w:t xml:space="preserve"> It can be an unavoidable evil for scenarios like importing math and physics functions. The cost to benefit ratio of rewriting this complexity into the DSL is minimal, and afterwards it is unlikely to be faster.</w:t>
       </w:r>
       <w:bookmarkStart w:id="0" w:name="_GoBack"/>
       <w:bookmarkEnd w:id="0"/>
-      <w:r>
-        <w:t xml:space="preserve">. </w:t>
-      </w:r>
+    </w:p>
+    <w:p>
+      <w:pPr>
+        <w:ind w:firstLine="720"/>
+      </w:pPr>
     </w:p>
     <w:sectPr>
       <w:headerReference w:type="default" r:id="rId7"/>

</xml_diff>

<commit_message>
second printed edit complete
</commit_message>
<xml_diff>
--- a/Week3_DomainSpecificLanguages/Week3_DomainSpecificLanguages.docx
+++ b/Week3_DomainSpecificLanguages/Week3_DomainSpecificLanguages.docx
@@ -86,7 +86,19 @@
         <w:t>domain</w:t>
       </w:r>
       <w:r>
-        <w:t xml:space="preserve">. Perhaps without knowing, even the most novice of computer programmer uses dozens of these languages. </w:t>
+        <w:t xml:space="preserve">. </w:t>
+      </w:r>
+      <w:r>
+        <w:t>E</w:t>
+      </w:r>
+      <w:r>
+        <w:t>ven the most novice of computer programmer uses dozens of these languages</w:t>
+      </w:r>
+      <w:r>
+        <w:t xml:space="preserve">, perhaps without knowing, </w:t>
+      </w:r>
+      <w:r>
+        <w:t xml:space="preserve"> </w:t>
       </w:r>
     </w:p>
     <w:p>
@@ -94,13 +106,7 @@
         <w:ind w:firstLine="720"/>
       </w:pPr>
       <w:r>
-        <w:t>A General-Purpose</w:t>
-      </w:r>
-      <w:r>
-        <w:t xml:space="preserve"> Languages (GPL) </w:t>
-      </w:r>
-      <w:r>
-        <w:t>is a mechanism for describing problem</w:t>
+        <w:t>A General-Purpose Languages (GPL) is a mechanism for describing problem</w:t>
       </w:r>
       <w:r>
         <w:t>s</w:t>
@@ -112,7 +118,13 @@
         <w:t xml:space="preserve">that </w:t>
       </w:r>
       <w:r>
-        <w:t>span multiple application domains. They tend to be more verbose than DSL due to needing to specify both the context and the interaction.</w:t>
+        <w:t xml:space="preserve">span multiple application domains. They tend to be more verbose than DSL due to needing to specify both the </w:t>
+      </w:r>
+      <w:r>
+        <w:t>domain context</w:t>
+      </w:r>
+      <w:r>
+        <w:t xml:space="preserve"> and the interaction.</w:t>
       </w:r>
     </w:p>
     <w:p>
@@ -234,10 +246,7 @@
         <w:t>uses the ASP.net framework which is written in C#</w:t>
       </w:r>
       <w:r>
-        <w:t xml:space="preserve">. </w:t>
-      </w:r>
-      <w:r>
-        <w:t xml:space="preserve">To </w:t>
+        <w:t xml:space="preserve">. To </w:t>
       </w:r>
       <w:r>
         <w:t>describe the data binding scenarios, a mash up of XML and C# called Razor is often used.</w:t>
@@ -272,16 +281,25 @@
         <w:t xml:space="preserve">as they solely exist within the domain of ASP.net data binding. </w:t>
       </w:r>
       <w:r>
-        <w:t xml:space="preserve">It does not matter that the Razor templates are using C# as their </w:t>
-      </w:r>
-      <w:r>
-        <w:t>implementation</w:t>
-      </w:r>
-      <w:r>
-        <w:t xml:space="preserve"> </w:t>
-      </w:r>
-      <w:r>
-        <w:t>syntax. The key distinction here is the contextual use case.</w:t>
+        <w:t xml:space="preserve">It does not matter that the Razor templates are using C# </w:t>
+      </w:r>
+      <w:r>
+        <w:t xml:space="preserve">for </w:t>
+      </w:r>
+      <w:r>
+        <w:t xml:space="preserve">their </w:t>
+      </w:r>
+      <w:r>
+        <w:t xml:space="preserve">implementation </w:t>
+      </w:r>
+      <w:r>
+        <w:t>syntax. The key distinction is the contextual</w:t>
+      </w:r>
+      <w:r>
+        <w:t>ly specific</w:t>
+      </w:r>
+      <w:r>
+        <w:t xml:space="preserve"> use case.</w:t>
       </w:r>
     </w:p>
     <w:p>
@@ -371,114 +389,941 @@
         <w:t xml:space="preserve">Modeling languages describe an object hierarchy and their relationships. XML and JSON configuration files are common </w:t>
       </w:r>
       <w:r>
-        <w:t xml:space="preserve">methods of persisting </w:t>
+        <w:t xml:space="preserve">methods </w:t>
+      </w:r>
+      <w:r>
+        <w:t xml:space="preserve">for </w:t>
+      </w:r>
+      <w:r>
+        <w:t xml:space="preserve">persisting </w:t>
+      </w:r>
+      <w:r>
+        <w:t>the model’s</w:t>
+      </w:r>
+      <w:r>
+        <w:t xml:space="preserve"> </w:t>
+      </w:r>
+      <w:r>
+        <w:t>representation</w:t>
+      </w:r>
+      <w:r>
+        <w:t xml:space="preserve">. </w:t>
+      </w:r>
+      <w:r>
+        <w:t>It</w:t>
+      </w:r>
+      <w:r>
+        <w:t xml:space="preserve"> is acceptable to implement concrete DSLs within </w:t>
+      </w:r>
+      <w:r>
+        <w:t xml:space="preserve">these </w:t>
+      </w:r>
+      <w:r>
+        <w:t>abstract GPL</w:t>
+      </w:r>
+      <w:r>
+        <w:t>,</w:t>
+      </w:r>
+      <w:r>
+        <w:t xml:space="preserve"> though</w:t>
+      </w:r>
+      <w:r>
+        <w:t xml:space="preserve"> there are some draw backs. Most notably that the syntax is fixed and cannot be easily extended to add </w:t>
+      </w:r>
+      <w:r>
+        <w:t xml:space="preserve">freeform </w:t>
+      </w:r>
+      <w:r>
+        <w:t>expressiveness.</w:t>
+      </w:r>
+    </w:p>
+    <w:p>
+      <w:pPr>
+        <w:ind w:firstLine="360"/>
+      </w:pPr>
+      <w:r>
+        <w:t xml:space="preserve">This limitation can be mitigated by </w:t>
+      </w:r>
+      <w:r>
+        <w:t xml:space="preserve">constructing micro languages </w:t>
+      </w:r>
+      <w:r>
+        <w:t xml:space="preserve">through </w:t>
+      </w:r>
+      <w:r>
+        <w:t xml:space="preserve">grammar file tooling such as </w:t>
+      </w:r>
+      <w:proofErr w:type="spellStart"/>
+      <w:r>
+        <w:t>JavaCC</w:t>
+      </w:r>
+      <w:proofErr w:type="spellEnd"/>
+      <w:r>
+        <w:t xml:space="preserve"> or ANTLR. </w:t>
+      </w:r>
+      <w:r>
+        <w:t xml:space="preserve"> </w:t>
+      </w:r>
+    </w:p>
+    <w:p>
+      <w:pPr>
+        <w:ind w:firstLine="360"/>
+      </w:pPr>
+      <w:r>
+        <w:t>Perhaps a</w:t>
+      </w:r>
+      <w:r>
+        <w:t xml:space="preserve"> family</w:t>
+      </w:r>
+      <w:r>
+        <w:t xml:space="preserve"> ancestry </w:t>
+      </w:r>
+      <w:r>
+        <w:t xml:space="preserve">application </w:t>
+      </w:r>
+      <w:r>
+        <w:t xml:space="preserve">uses this approach to expose the command </w:t>
+      </w:r>
+      <w:r>
+        <w:rPr>
+          <w:rFonts w:ascii="Courier New" w:hAnsi="Courier New" w:cs="Courier New"/>
+          <w:sz w:val="20"/>
+          <w:szCs w:val="20"/>
+        </w:rPr>
+        <w:t>ADD Jared AS BROTHER</w:t>
+      </w:r>
+      <w:r>
+        <w:t xml:space="preserve"> instead of </w:t>
+      </w:r>
+      <w:r>
+        <w:rPr>
+          <w:rFonts w:ascii="Courier New" w:hAnsi="Courier New" w:cs="Courier New"/>
+          <w:sz w:val="20"/>
+          <w:szCs w:val="20"/>
+        </w:rPr>
+        <w:t>&lt;</w:t>
+      </w:r>
+      <w:r>
+        <w:rPr>
+          <w:rFonts w:ascii="Courier New" w:hAnsi="Courier New" w:cs="Courier New"/>
+          <w:sz w:val="20"/>
+          <w:szCs w:val="20"/>
+        </w:rPr>
+        <w:t>Add</w:t>
+      </w:r>
+      <w:r>
+        <w:rPr>
+          <w:rFonts w:ascii="Courier New" w:hAnsi="Courier New" w:cs="Courier New"/>
+          <w:sz w:val="20"/>
+          <w:szCs w:val="20"/>
+        </w:rPr>
+        <w:t>&gt;</w:t>
+      </w:r>
+      <w:r>
+        <w:rPr>
+          <w:rFonts w:ascii="Courier New" w:hAnsi="Courier New" w:cs="Courier New"/>
+          <w:sz w:val="20"/>
+          <w:szCs w:val="20"/>
+        </w:rPr>
+        <w:t xml:space="preserve"> </w:t>
+      </w:r>
+      <w:r>
+        <w:rPr>
+          <w:rFonts w:ascii="Courier New" w:hAnsi="Courier New" w:cs="Courier New"/>
+          <w:sz w:val="20"/>
+          <w:szCs w:val="20"/>
+        </w:rPr>
+        <w:t>&lt;</w:t>
+      </w:r>
+      <w:r>
+        <w:rPr>
+          <w:rFonts w:ascii="Courier New" w:hAnsi="Courier New" w:cs="Courier New"/>
+          <w:sz w:val="20"/>
+          <w:szCs w:val="20"/>
+        </w:rPr>
+        <w:t>Relationship Type=”Brother”&gt;</w:t>
+      </w:r>
+      <w:r>
+        <w:rPr>
+          <w:rFonts w:ascii="Courier New" w:hAnsi="Courier New" w:cs="Courier New"/>
+          <w:sz w:val="20"/>
+          <w:szCs w:val="20"/>
+        </w:rPr>
+        <w:t xml:space="preserve"> </w:t>
+      </w:r>
+      <w:r>
+        <w:rPr>
+          <w:rFonts w:ascii="Courier New" w:hAnsi="Courier New" w:cs="Courier New"/>
+          <w:sz w:val="20"/>
+          <w:szCs w:val="20"/>
+        </w:rPr>
+        <w:t>&lt;Name&gt;Jared&lt;/Name&gt;</w:t>
+      </w:r>
+      <w:r>
+        <w:rPr>
+          <w:rFonts w:ascii="Courier New" w:hAnsi="Courier New" w:cs="Courier New"/>
+          <w:sz w:val="20"/>
+          <w:szCs w:val="20"/>
+        </w:rPr>
+        <w:t xml:space="preserve"> </w:t>
+      </w:r>
+      <w:r>
+        <w:rPr>
+          <w:rFonts w:ascii="Courier New" w:hAnsi="Courier New" w:cs="Courier New"/>
+          <w:sz w:val="20"/>
+          <w:szCs w:val="20"/>
+        </w:rPr>
+        <w:t>&lt;/Relationship&gt;</w:t>
+      </w:r>
+      <w:r>
+        <w:rPr>
+          <w:rFonts w:ascii="Courier New" w:hAnsi="Courier New" w:cs="Courier New"/>
+          <w:sz w:val="20"/>
+          <w:szCs w:val="20"/>
+        </w:rPr>
+        <w:t xml:space="preserve"> </w:t>
+      </w:r>
+      <w:r>
+        <w:rPr>
+          <w:rFonts w:ascii="Courier New" w:hAnsi="Courier New" w:cs="Courier New"/>
+          <w:sz w:val="20"/>
+          <w:szCs w:val="20"/>
+        </w:rPr>
+        <w:t>&lt;/Add&gt;</w:t>
+      </w:r>
+      <w:r>
+        <w:t>.</w:t>
+      </w:r>
+      <w:r>
+        <w:t xml:space="preserve"> The first scenario is more compact and easier for a novice to understand. The second requires less </w:t>
+      </w:r>
+      <w:r>
+        <w:t>custom code</w:t>
+      </w:r>
+      <w:r>
+        <w:t xml:space="preserve"> to parse into an abstract representation and begin traversing.</w:t>
+      </w:r>
+    </w:p>
+    <w:p>
+      <w:pPr>
+        <w:ind w:firstLine="360"/>
+      </w:pPr>
+      <w:r>
+        <w:lastRenderedPageBreak/>
+        <w:t xml:space="preserve">The ancestry </w:t>
+      </w:r>
+      <w:r>
+        <w:t xml:space="preserve">application </w:t>
+      </w:r>
+      <w:r>
+        <w:t xml:space="preserve">could also expose rich modeling syntax for traversing the lineage. Consider the command </w:t>
+      </w:r>
+      <w:r>
+        <w:t xml:space="preserve">to find a person’s </w:t>
+      </w:r>
+      <w:r>
+        <w:t xml:space="preserve">male </w:t>
+      </w:r>
+      <w:r>
+        <w:t>first cousins once removed as</w:t>
+      </w:r>
+      <w:r>
+        <w:br/>
+      </w:r>
+      <w:r>
+        <w:rPr>
+          <w:rFonts w:ascii="Courier New" w:hAnsi="Courier New" w:cs="Courier New"/>
+          <w:sz w:val="20"/>
+          <w:szCs w:val="20"/>
+        </w:rPr>
+        <w:t>(me) &gt; (parent) &gt; (cousin[</w:t>
+      </w:r>
+      <w:proofErr w:type="spellStart"/>
+      <w:r>
+        <w:rPr>
+          <w:rFonts w:ascii="Courier New" w:hAnsi="Courier New" w:cs="Courier New"/>
+          <w:sz w:val="20"/>
+          <w:szCs w:val="20"/>
+        </w:rPr>
+        <w:t>gender:male</w:t>
+      </w:r>
+      <w:proofErr w:type="spellEnd"/>
+      <w:r>
+        <w:rPr>
+          <w:rFonts w:ascii="Courier New" w:hAnsi="Courier New" w:cs="Courier New"/>
+          <w:sz w:val="20"/>
+          <w:szCs w:val="20"/>
+        </w:rPr>
+        <w:t>])</w:t>
+      </w:r>
+      <w:r>
+        <w:t>.</w:t>
+      </w:r>
+      <w:r>
+        <w:t xml:space="preserve"> </w:t>
+      </w:r>
+    </w:p>
+    <w:p>
+      <w:pPr>
+        <w:ind w:firstLine="360"/>
+      </w:pPr>
+      <w:r>
+        <w:t xml:space="preserve">This example shows how </w:t>
+      </w:r>
+      <w:r>
+        <w:t xml:space="preserve">DSL improves </w:t>
+      </w:r>
+      <w:r>
+        <w:t xml:space="preserve">readability </w:t>
+      </w:r>
+      <w:r>
+        <w:t xml:space="preserve">by making the </w:t>
+      </w:r>
+      <w:r>
+        <w:t xml:space="preserve">intent clear, </w:t>
+      </w:r>
+      <w:r>
+        <w:t xml:space="preserve">and the </w:t>
+      </w:r>
+      <w:r>
+        <w:t xml:space="preserve">code is nearly self-documenting. The DSL query model is also sufficiently intuitive that a layman could discover similar operations such as their mother’s uncles </w:t>
+      </w:r>
+      <w:r>
+        <w:rPr>
+          <w:rFonts w:ascii="Courier New" w:hAnsi="Courier New" w:cs="Courier New"/>
+          <w:sz w:val="20"/>
+          <w:szCs w:val="20"/>
+        </w:rPr>
+        <w:t>(me) &gt; (parent</w:t>
+      </w:r>
+      <w:r>
+        <w:rPr>
+          <w:rFonts w:ascii="Courier New" w:hAnsi="Courier New" w:cs="Courier New"/>
+          <w:sz w:val="20"/>
+          <w:szCs w:val="20"/>
+        </w:rPr>
+        <w:t>[</w:t>
+      </w:r>
+      <w:proofErr w:type="spellStart"/>
+      <w:r>
+        <w:rPr>
+          <w:rFonts w:ascii="Courier New" w:hAnsi="Courier New" w:cs="Courier New"/>
+          <w:sz w:val="20"/>
+          <w:szCs w:val="20"/>
+        </w:rPr>
+        <w:t>gender:female</w:t>
+      </w:r>
+      <w:proofErr w:type="spellEnd"/>
+      <w:r>
+        <w:rPr>
+          <w:rFonts w:ascii="Courier New" w:hAnsi="Courier New" w:cs="Courier New"/>
+          <w:sz w:val="20"/>
+          <w:szCs w:val="20"/>
+        </w:rPr>
+        <w:t>) &gt; (</w:t>
+      </w:r>
+      <w:r>
+        <w:rPr>
+          <w:rFonts w:ascii="Courier New" w:hAnsi="Courier New" w:cs="Courier New"/>
+          <w:sz w:val="20"/>
+          <w:szCs w:val="20"/>
+        </w:rPr>
+        <w:t>uncle</w:t>
+      </w:r>
+      <w:r>
+        <w:rPr>
+          <w:rFonts w:ascii="Courier New" w:hAnsi="Courier New" w:cs="Courier New"/>
+          <w:sz w:val="20"/>
+          <w:szCs w:val="20"/>
+        </w:rPr>
+        <w:t>)</w:t>
+      </w:r>
+      <w:r>
+        <w:rPr>
+          <w:rFonts w:ascii="Courier New" w:hAnsi="Courier New" w:cs="Courier New"/>
+          <w:sz w:val="20"/>
+          <w:szCs w:val="20"/>
+        </w:rPr>
+        <w:t>.</w:t>
+      </w:r>
+    </w:p>
+    <w:p>
+      <w:pPr>
+        <w:pStyle w:val="Heading2"/>
+      </w:pPr>
+      <w:r>
+        <w:t>Domain Scripting</w:t>
+      </w:r>
+    </w:p>
+    <w:p>
+      <w:pPr>
+        <w:ind w:firstLine="360"/>
+      </w:pPr>
+      <w:r>
+        <w:t xml:space="preserve">Domain Programming languages extend modeling languages to </w:t>
+      </w:r>
+      <w:r>
+        <w:t xml:space="preserve">include branch and loop </w:t>
+      </w:r>
+      <w:r>
+        <w:t xml:space="preserve">control </w:t>
+      </w:r>
+      <w:r>
+        <w:t>structures</w:t>
+      </w:r>
+      <w:r>
+        <w:t xml:space="preserve">. </w:t>
+      </w:r>
+      <w:proofErr w:type="spellStart"/>
+      <w:r>
+        <w:t>TradeStation</w:t>
+      </w:r>
+      <w:r>
+        <w:t>’s</w:t>
+      </w:r>
+      <w:proofErr w:type="spellEnd"/>
+      <w:r>
+        <w:t xml:space="preserve"> </w:t>
+      </w:r>
+      <w:proofErr w:type="spellStart"/>
+      <w:r>
+        <w:t>EasyLanguage</w:t>
+      </w:r>
+      <w:proofErr w:type="spellEnd"/>
+      <w:r>
+        <w:t xml:space="preserve"> allows business users to automate stock trading strategies. </w:t>
+      </w:r>
+      <w:r>
+        <w:t xml:space="preserve">An end user might purchase shares of Apple with the statement </w:t>
+      </w:r>
+      <w:r>
+        <w:rPr>
+          <w:rFonts w:ascii="Courier New" w:hAnsi="Courier New" w:cs="Courier New"/>
+          <w:sz w:val="20"/>
+          <w:szCs w:val="20"/>
+        </w:rPr>
+        <w:t xml:space="preserve">IF </w:t>
+      </w:r>
+      <w:proofErr w:type="spellStart"/>
+      <w:r>
+        <w:rPr>
+          <w:rFonts w:ascii="Courier New" w:hAnsi="Courier New" w:cs="Courier New"/>
+          <w:sz w:val="20"/>
+          <w:szCs w:val="20"/>
+        </w:rPr>
+        <w:t>current_price</w:t>
+      </w:r>
+      <w:proofErr w:type="spellEnd"/>
+      <w:r>
+        <w:rPr>
+          <w:rFonts w:ascii="Courier New" w:hAnsi="Courier New" w:cs="Courier New"/>
+          <w:sz w:val="20"/>
+          <w:szCs w:val="20"/>
+        </w:rPr>
+        <w:t xml:space="preserve"> &lt; </w:t>
+      </w:r>
+      <w:proofErr w:type="spellStart"/>
+      <w:r>
+        <w:rPr>
+          <w:rFonts w:ascii="Courier New" w:hAnsi="Courier New" w:cs="Courier New"/>
+          <w:sz w:val="20"/>
+          <w:szCs w:val="20"/>
+        </w:rPr>
+        <w:t>desired_price</w:t>
+      </w:r>
+      <w:proofErr w:type="spellEnd"/>
+      <w:r>
+        <w:rPr>
+          <w:rFonts w:ascii="Courier New" w:hAnsi="Courier New" w:cs="Courier New"/>
+          <w:sz w:val="20"/>
+          <w:szCs w:val="20"/>
+        </w:rPr>
+        <w:t xml:space="preserve"> THEN BUY 100 SHARES OF APPLE AT MARKTET PRICE</w:t>
+      </w:r>
+      <w:r>
+        <w:t xml:space="preserve">. </w:t>
+      </w:r>
+    </w:p>
+    <w:p>
+      <w:pPr>
+        <w:ind w:firstLine="360"/>
+      </w:pPr>
+      <w:r>
+        <w:t xml:space="preserve">The intent of that statement is instantly understandable to both the programmer and the domain expert. </w:t>
+      </w:r>
+      <w:r>
+        <w:t>Th</w:t>
+      </w:r>
+      <w:r>
+        <w:t xml:space="preserve">is clarity allows </w:t>
+      </w:r>
+      <w:r>
+        <w:t>those</w:t>
+      </w:r>
+      <w:r>
+        <w:t xml:space="preserve"> experts to become more deeply integrated into the development cycle and ensure business rules are properly implemented.</w:t>
+      </w:r>
+      <w:r>
+        <w:t xml:space="preserve"> </w:t>
+      </w:r>
+      <w:r>
+        <w:t xml:space="preserve">Through </w:t>
+      </w:r>
+      <w:r>
+        <w:t>decoupl</w:t>
+      </w:r>
+      <w:r>
+        <w:t>ed</w:t>
+      </w:r>
+      <w:r>
+        <w:t xml:space="preserve"> </w:t>
+      </w:r>
+      <w:r>
+        <w:t>responsibilities</w:t>
+      </w:r>
+      <w:r>
+        <w:t xml:space="preserve">, it become possible for </w:t>
+      </w:r>
+      <w:r>
+        <w:t xml:space="preserve">specialists </w:t>
+      </w:r>
+      <w:r>
+        <w:t xml:space="preserve">to </w:t>
+      </w:r>
+      <w:r>
+        <w:t>operate on each aspect of the problem</w:t>
+      </w:r>
+      <w:r>
+        <w:t>.</w:t>
+      </w:r>
+    </w:p>
+    <w:p>
+      <w:pPr>
+        <w:pStyle w:val="Heading1"/>
+      </w:pPr>
+      <w:r>
+        <w:t>Internal vs External</w:t>
+      </w:r>
+    </w:p>
+    <w:p>
+      <w:r>
+        <w:tab/>
+        <w:t xml:space="preserve">An internal </w:t>
+      </w:r>
+      <w:r>
+        <w:t xml:space="preserve">DSL </w:t>
+      </w:r>
+      <w:r>
+        <w:t xml:space="preserve">is embedded within the context of </w:t>
+      </w:r>
+      <w:r>
+        <w:t xml:space="preserve">a host </w:t>
+      </w:r>
+      <w:r>
+        <w:t>GPL</w:t>
+      </w:r>
+      <w:r>
+        <w:t>.</w:t>
+      </w:r>
+      <w:r>
+        <w:t xml:space="preserve"> </w:t>
+      </w:r>
+      <w:r>
+        <w:t xml:space="preserve">An </w:t>
+      </w:r>
+      <w:r>
+        <w:t xml:space="preserve">external </w:t>
+      </w:r>
+      <w:r>
+        <w:t xml:space="preserve">DSL’s source </w:t>
+      </w:r>
+      <w:r>
+        <w:t xml:space="preserve">files are consumed </w:t>
+      </w:r>
+      <w:r>
+        <w:t xml:space="preserve">and transformed </w:t>
+      </w:r>
+      <w:r>
+        <w:t xml:space="preserve">through </w:t>
+      </w:r>
+      <w:r>
+        <w:t xml:space="preserve">separate </w:t>
+      </w:r>
+      <w:r>
+        <w:t>tooling</w:t>
+      </w:r>
+      <w:r>
+        <w:t>.</w:t>
+      </w:r>
+    </w:p>
+    <w:p>
+      <w:pPr>
+        <w:pStyle w:val="Heading2"/>
+      </w:pPr>
+      <w:r>
+        <w:t>Simplicity vs Customizability</w:t>
+      </w:r>
+    </w:p>
+    <w:p>
+      <w:pPr>
+        <w:ind w:firstLine="720"/>
+      </w:pPr>
+      <w:r>
+        <w:lastRenderedPageBreak/>
+        <w:t xml:space="preserve">Internal languages often use creative tricks to improve the readability </w:t>
+      </w:r>
+      <w:r>
+        <w:t xml:space="preserve">within </w:t>
       </w:r>
       <w:r>
         <w:t xml:space="preserve">their </w:t>
       </w:r>
       <w:r>
-        <w:t>representation</w:t>
+        <w:t xml:space="preserve">host </w:t>
+      </w:r>
+      <w:r>
+        <w:t xml:space="preserve">language such as operator overloading, removing optional punctuation, and defining no/op bubble words. </w:t>
+      </w:r>
+      <w:r>
+        <w:t xml:space="preserve">These internal languages can be parsed along with the other source code and compiled in a similar manner. </w:t>
+      </w:r>
+    </w:p>
+    <w:p>
+      <w:pPr>
+        <w:ind w:firstLine="720"/>
+      </w:pPr>
+      <w:r>
+        <w:t xml:space="preserve">The proposed ancestry query language could have implemented in C++ by overloading the </w:t>
+      </w:r>
+      <w:proofErr w:type="spellStart"/>
+      <w:r>
+        <w:t>GreaterThan</w:t>
+      </w:r>
+      <w:proofErr w:type="spellEnd"/>
+      <w:r>
+        <w:t xml:space="preserve"> and Index operators.</w:t>
+      </w:r>
+      <w:r>
+        <w:t xml:space="preserve"> </w:t>
+      </w:r>
+      <w:r>
+        <w:t>However, t</w:t>
+      </w:r>
+      <w:r>
+        <w:t>here are limits to this approach</w:t>
       </w:r>
       <w:r>
         <w:t xml:space="preserve">. </w:t>
       </w:r>
-      <w:r>
-        <w:t>It</w:t>
-      </w:r>
-      <w:r>
-        <w:t xml:space="preserve"> is acceptable to implement concrete DSLs within </w:t>
-      </w:r>
-      <w:r>
-        <w:t xml:space="preserve">these </w:t>
-      </w:r>
-      <w:r>
-        <w:t>abstract GPL</w:t>
-      </w:r>
-      <w:r>
-        <w:t>-- though</w:t>
-      </w:r>
-      <w:r>
-        <w:t xml:space="preserve"> there are some draw backs. Most notably that the syntax is fixed and cannot be easily extended to add expressiveness.</w:t>
-      </w:r>
-    </w:p>
-    <w:p>
-      <w:pPr>
-        <w:ind w:firstLine="360"/>
-      </w:pPr>
-      <w:r>
-        <w:t xml:space="preserve">This limitation can be mitigated by </w:t>
-      </w:r>
-      <w:r>
-        <w:t>construct</w:t>
-      </w:r>
-      <w:r>
-        <w:t>ing</w:t>
-      </w:r>
-      <w:r>
-        <w:t xml:space="preserve"> micro languages</w:t>
-      </w:r>
-      <w:r>
-        <w:t xml:space="preserve"> by </w:t>
-      </w:r>
-      <w:r>
-        <w:t xml:space="preserve">orchestrating grammar files through tooling such as </w:t>
+    </w:p>
+    <w:p>
+      <w:pPr>
+        <w:ind w:firstLine="720"/>
+      </w:pPr>
+      <w:r>
+        <w:t>Perhaps t</w:t>
+      </w:r>
+      <w:r>
+        <w:t xml:space="preserve">he business unit </w:t>
+      </w:r>
+      <w:r>
+        <w:t xml:space="preserve">identifies a value-add by introducing an operator for querying great grandparents. Based on usability studies it is decided that prefixing the selector (&gt;) with </w:t>
+      </w:r>
+      <w:r>
+        <w:t>one</w:t>
+      </w:r>
+      <w:r>
+        <w:t xml:space="preserve"> equal sign per generation is the most popular. For instance, the 3</w:t>
+      </w:r>
+      <w:r>
+        <w:rPr>
+          <w:vertAlign w:val="superscript"/>
+        </w:rPr>
+        <w:t>rd</w:t>
+      </w:r>
+      <w:r>
+        <w:t xml:space="preserve"> generation would be accessed as ===&gt;. Thus </w:t>
+      </w:r>
+      <w:r>
+        <w:rPr>
+          <w:rFonts w:ascii="Courier New" w:hAnsi="Courier New" w:cs="Courier New"/>
+          <w:sz w:val="20"/>
+          <w:szCs w:val="20"/>
+        </w:rPr>
+        <w:t>(me) &gt; (parent) &gt; (grandparent) &gt; (great grandparent) &gt; (cousins)</w:t>
+      </w:r>
+      <w:r>
+        <w:t xml:space="preserve"> is equal to </w:t>
+      </w:r>
+      <w:r>
+        <w:rPr>
+          <w:rFonts w:ascii="Courier New" w:hAnsi="Courier New" w:cs="Courier New"/>
+          <w:sz w:val="20"/>
+          <w:szCs w:val="20"/>
+        </w:rPr>
+        <w:t>(me) ===&gt; (cousin)</w:t>
+      </w:r>
+      <w:r>
+        <w:t xml:space="preserve">. </w:t>
+      </w:r>
+    </w:p>
+    <w:p>
+      <w:pPr>
+        <w:ind w:firstLine="720"/>
+      </w:pPr>
+      <w:r>
+        <w:t xml:space="preserve">It would not be possible to implement this design in many host languages as they do not expose </w:t>
+      </w:r>
+      <w:r>
+        <w:t>this operator in the first place</w:t>
+      </w:r>
+      <w:r>
+        <w:t>.</w:t>
+      </w:r>
+      <w:r>
+        <w:t xml:space="preserve"> </w:t>
+      </w:r>
+      <w:r>
+        <w:t xml:space="preserve">To gain additional flexibility the development team needs to use </w:t>
+      </w:r>
+      <w:r>
+        <w:t xml:space="preserve">an </w:t>
+      </w:r>
+      <w:r>
+        <w:t xml:space="preserve">external </w:t>
+      </w:r>
+      <w:r>
+        <w:t xml:space="preserve">DSL </w:t>
+      </w:r>
+      <w:r>
+        <w:t>language</w:t>
+      </w:r>
+      <w:r>
+        <w:t>,</w:t>
+      </w:r>
+      <w:r>
+        <w:t xml:space="preserve"> and parse the commands into an abstract representation. This flexibility comes at the cost of being </w:t>
+      </w:r>
+      <w:r>
+        <w:t xml:space="preserve">more effort to maintain </w:t>
+      </w:r>
+      <w:r>
+        <w:t xml:space="preserve">the </w:t>
+      </w:r>
+      <w:r>
+        <w:t>custom grammar files.</w:t>
+      </w:r>
+    </w:p>
+    <w:p>
+      <w:pPr>
+        <w:pStyle w:val="Heading1"/>
+      </w:pPr>
+      <w:r>
+        <w:t>Criticisms</w:t>
+      </w:r>
+      <w:r>
+        <w:t xml:space="preserve"> </w:t>
+      </w:r>
+    </w:p>
+    <w:p>
+      <w:pPr>
+        <w:pStyle w:val="Heading2"/>
+      </w:pPr>
+      <w:r>
+        <w:t>Complexity to Learn</w:t>
+      </w:r>
+    </w:p>
+    <w:p>
+      <w:pPr>
+        <w:ind w:firstLine="720"/>
+      </w:pPr>
+      <w:r>
+        <w:t>A c</w:t>
+      </w:r>
+      <w:r>
+        <w:t xml:space="preserve">ommon criticism of DSL is </w:t>
+      </w:r>
+      <w:r>
+        <w:t xml:space="preserve">that it increases the system complexity due to the development team needing to understand </w:t>
+      </w:r>
+      <w:r>
+        <w:t>dozens of micro languages.</w:t>
+      </w:r>
+      <w:r>
+        <w:t xml:space="preserve"> The alternative is to create an Application Programming Interface (API) and require the development team to understand that instead. </w:t>
+      </w:r>
+    </w:p>
+    <w:p>
+      <w:pPr>
+        <w:ind w:firstLine="720"/>
+      </w:pPr>
+      <w:r>
+        <w:lastRenderedPageBreak/>
+        <w:t>If the DSL is properly designed, then it should be less than or equal to the complexity of the API. This is because the DSL (1) does not need to solve general problem, (2) can focus on the specific task at hand</w:t>
+      </w:r>
+      <w:r>
+        <w:t>,</w:t>
+      </w:r>
+      <w:r>
+        <w:t xml:space="preserve"> (3) </w:t>
+      </w:r>
+      <w:r>
+        <w:t xml:space="preserve">and can </w:t>
+      </w:r>
+      <w:r>
+        <w:t xml:space="preserve">clearly express the intent through keywords and </w:t>
+      </w:r>
+      <w:r>
+        <w:t xml:space="preserve">dedicated </w:t>
+      </w:r>
+      <w:r>
+        <w:t xml:space="preserve">operators. </w:t>
+      </w:r>
+    </w:p>
+    <w:p>
+      <w:pPr>
+        <w:pStyle w:val="Heading2"/>
+      </w:pPr>
+      <w:r>
+        <w:t>Lack of Tooling and Third-Party Libraries</w:t>
+      </w:r>
+    </w:p>
+    <w:p>
+      <w:pPr>
+        <w:ind w:firstLine="720"/>
+      </w:pPr>
+      <w:r>
+        <w:t xml:space="preserve">Another criticism of external DSL is </w:t>
+      </w:r>
+      <w:r>
+        <w:t xml:space="preserve">that they </w:t>
+      </w:r>
+      <w:r>
+        <w:t xml:space="preserve">lack the tooling and </w:t>
+      </w:r>
+      <w:r>
+        <w:t xml:space="preserve">third-party libraries </w:t>
+      </w:r>
+      <w:r>
+        <w:t xml:space="preserve">that </w:t>
+      </w:r>
+      <w:r>
+        <w:t xml:space="preserve">are </w:t>
+      </w:r>
+      <w:r>
+        <w:t xml:space="preserve">available to both internal DSL and GPL. For example, an internal DSL implemented in Ruby can easily </w:t>
+      </w:r>
+      <w:r>
+        <w:t xml:space="preserve">import a </w:t>
+      </w:r>
+      <w:r>
+        <w:t xml:space="preserve">Gem and </w:t>
+      </w:r>
+      <w:r>
+        <w:t xml:space="preserve">perform any custom action. </w:t>
+      </w:r>
+      <w:r>
+        <w:t xml:space="preserve">The authoring experience can also take place within an </w:t>
+      </w:r>
+      <w:r>
+        <w:t>Integrated Developer Environments (IDE)</w:t>
+      </w:r>
+      <w:r>
+        <w:t>, which offers debugging auto complete</w:t>
+      </w:r>
+      <w:r>
+        <w:t>d statement</w:t>
+      </w:r>
+      <w:r>
+        <w:t xml:space="preserve"> scenarios.</w:t>
+      </w:r>
+      <w:r>
+        <w:t xml:space="preserve"> </w:t>
+      </w:r>
+    </w:p>
+    <w:p>
+      <w:pPr>
+        <w:ind w:firstLine="720"/>
+      </w:pPr>
+      <w:r>
+        <w:t xml:space="preserve">One solution is to expose grammar for binding </w:t>
+      </w:r>
+      <w:r>
+        <w:t>into S</w:t>
+      </w:r>
+      <w:r>
+        <w:t xml:space="preserve">hared </w:t>
+      </w:r>
+      <w:r>
+        <w:t>O</w:t>
+      </w:r>
+      <w:r>
+        <w:t xml:space="preserve">bjects (SO) and </w:t>
+      </w:r>
+      <w:r>
+        <w:t>D</w:t>
+      </w:r>
+      <w:r>
+        <w:t xml:space="preserve">ynamic </w:t>
+      </w:r>
+      <w:r>
+        <w:t>L</w:t>
+      </w:r>
+      <w:r>
+        <w:t xml:space="preserve">ink </w:t>
+      </w:r>
+      <w:r>
+        <w:t>L</w:t>
+      </w:r>
+      <w:r>
+        <w:t>ibraries (DLL). For example, Easy Language supports the command</w:t>
+      </w:r>
+      <w:r>
+        <w:t xml:space="preserve"> structure </w:t>
+      </w:r>
+      <w:r>
+        <w:rPr>
+          <w:rFonts w:ascii="Courier New" w:hAnsi="Courier New" w:cs="Courier New"/>
+          <w:sz w:val="20"/>
+          <w:szCs w:val="20"/>
+        </w:rPr>
+        <w:t xml:space="preserve">EXTERN </w:t>
       </w:r>
       <w:proofErr w:type="spellStart"/>
       <w:r>
-        <w:t>JavaCC</w:t>
+        <w:rPr>
+          <w:rFonts w:ascii="Courier New" w:hAnsi="Courier New" w:cs="Courier New"/>
+          <w:sz w:val="20"/>
+          <w:szCs w:val="20"/>
+        </w:rPr>
+        <w:t>MyFunc</w:t>
       </w:r>
       <w:proofErr w:type="spellEnd"/>
       <w:r>
-        <w:t xml:space="preserve"> or ANTLR. </w:t>
-      </w:r>
-    </w:p>
-    <w:p>
-      <w:pPr>
-        <w:ind w:firstLine="360"/>
-      </w:pPr>
-      <w:r>
-        <w:t xml:space="preserve">Perhaps an ancestry </w:t>
-      </w:r>
-      <w:r>
-        <w:t xml:space="preserve">application </w:t>
-      </w:r>
-      <w:r>
-        <w:t xml:space="preserve">uses this approach to expose the command </w:t>
-      </w:r>
-      <w:r>
-        <w:rPr>
-          <w:rFonts w:ascii="Courier New" w:hAnsi="Courier New" w:cs="Courier New"/>
-          <w:sz w:val="20"/>
-          <w:szCs w:val="20"/>
-        </w:rPr>
-        <w:t>ADD Jared AS BROTHER</w:t>
-      </w:r>
-      <w:r>
-        <w:t xml:space="preserve"> instead of </w:t>
-      </w:r>
-      <w:r>
-        <w:rPr>
-          <w:rFonts w:ascii="Courier New" w:hAnsi="Courier New" w:cs="Courier New"/>
-          <w:sz w:val="20"/>
-          <w:szCs w:val="20"/>
-        </w:rPr>
-        <w:t>&lt;</w:t>
-      </w:r>
-      <w:r>
-        <w:rPr>
-          <w:rFonts w:ascii="Courier New" w:hAnsi="Courier New" w:cs="Courier New"/>
-          <w:sz w:val="20"/>
-          <w:szCs w:val="20"/>
-        </w:rPr>
-        <w:t>Add</w:t>
-      </w:r>
-      <w:r>
-        <w:rPr>
-          <w:rFonts w:ascii="Courier New" w:hAnsi="Courier New" w:cs="Courier New"/>
-          <w:sz w:val="20"/>
-          <w:szCs w:val="20"/>
-        </w:rPr>
-        <w:t>&gt;</w:t>
+        <w:rPr>
+          <w:rFonts w:ascii="Courier New" w:hAnsi="Courier New" w:cs="Courier New"/>
+          <w:sz w:val="20"/>
+          <w:szCs w:val="20"/>
+        </w:rPr>
+        <w:t>(</w:t>
+      </w:r>
+      <w:proofErr w:type="spellStart"/>
+      <w:r>
+        <w:rPr>
+          <w:rFonts w:ascii="Courier New" w:hAnsi="Courier New" w:cs="Courier New"/>
+          <w:sz w:val="20"/>
+          <w:szCs w:val="20"/>
+        </w:rPr>
+        <w:t>String,String</w:t>
+      </w:r>
+      <w:proofErr w:type="spellEnd"/>
+      <w:r>
+        <w:rPr>
+          <w:rFonts w:ascii="Courier New" w:hAnsi="Courier New" w:cs="Courier New"/>
+          <w:sz w:val="20"/>
+          <w:szCs w:val="20"/>
+        </w:rPr>
+        <w:t>)</w:t>
       </w:r>
       <w:r>
         <w:rPr>
@@ -494,828 +1339,121 @@
           <w:sz w:val="20"/>
           <w:szCs w:val="20"/>
         </w:rPr>
-        <w:t>&lt;</w:t>
-      </w:r>
-      <w:r>
-        <w:rPr>
-          <w:rFonts w:ascii="Courier New" w:hAnsi="Courier New" w:cs="Courier New"/>
-          <w:sz w:val="20"/>
-          <w:szCs w:val="20"/>
-        </w:rPr>
-        <w:t>Relationship Type=”Brother”&gt;</w:t>
-      </w:r>
-      <w:r>
-        <w:rPr>
-          <w:rFonts w:ascii="Courier New" w:hAnsi="Courier New" w:cs="Courier New"/>
-          <w:sz w:val="20"/>
-          <w:szCs w:val="20"/>
-        </w:rPr>
+        <w:t>FROM MyLib.dll</w:t>
+      </w:r>
+      <w:r>
+        <w:t xml:space="preserve">. Users can then use the </w:t>
+      </w:r>
+      <w:proofErr w:type="spellStart"/>
+      <w:r>
+        <w:rPr>
+          <w:rFonts w:ascii="Courier New" w:hAnsi="Courier New" w:cs="Courier New"/>
+          <w:sz w:val="20"/>
+          <w:szCs w:val="20"/>
+        </w:rPr>
+        <w:t>MyFunc</w:t>
+      </w:r>
+      <w:proofErr w:type="spellEnd"/>
+      <w:r>
         <w:t xml:space="preserve"> </w:t>
       </w:r>
       <w:r>
-        <w:rPr>
-          <w:rFonts w:ascii="Courier New" w:hAnsi="Courier New" w:cs="Courier New"/>
-          <w:sz w:val="20"/>
-          <w:szCs w:val="20"/>
-        </w:rPr>
-        <w:t>&lt;Name&gt;Jared&lt;/Name&gt;</w:t>
-      </w:r>
-      <w:r>
-        <w:rPr>
-          <w:rFonts w:ascii="Courier New" w:hAnsi="Courier New" w:cs="Courier New"/>
-          <w:sz w:val="20"/>
-          <w:szCs w:val="20"/>
-        </w:rPr>
+        <w:t xml:space="preserve">delegate </w:t>
+      </w:r>
+      <w:r>
+        <w:t xml:space="preserve">as a mechanism </w:t>
+      </w:r>
+      <w:r>
+        <w:t xml:space="preserve">to </w:t>
+      </w:r>
+      <w:r>
+        <w:t>bridg</w:t>
+      </w:r>
+      <w:r>
+        <w:t>e the control flow into native components.</w:t>
+      </w:r>
+      <w:r>
         <w:t xml:space="preserve"> </w:t>
       </w:r>
-      <w:r>
-        <w:rPr>
-          <w:rFonts w:ascii="Courier New" w:hAnsi="Courier New" w:cs="Courier New"/>
-          <w:sz w:val="20"/>
-          <w:szCs w:val="20"/>
-        </w:rPr>
-        <w:t>&lt;/Relationship&gt;</w:t>
-      </w:r>
-      <w:r>
-        <w:rPr>
-          <w:rFonts w:ascii="Courier New" w:hAnsi="Courier New" w:cs="Courier New"/>
-          <w:sz w:val="20"/>
-          <w:szCs w:val="20"/>
-        </w:rPr>
+    </w:p>
+    <w:p>
+      <w:pPr>
+        <w:ind w:firstLine="720"/>
+      </w:pPr>
+      <w:r>
+        <w:t xml:space="preserve">Perhaps </w:t>
+      </w:r>
+      <w:r>
+        <w:t>MyLib.dll</w:t>
+      </w:r>
+      <w:r>
+        <w:t xml:space="preserve"> contains highly optimized physic</w:t>
+      </w:r>
+      <w:r>
+        <w:t>s</w:t>
+      </w:r>
+      <w:r>
+        <w:t xml:space="preserve"> functions written in Fortran, and the cost is prohibitively </w:t>
+      </w:r>
+      <w:r>
+        <w:t xml:space="preserve">expensive </w:t>
+      </w:r>
+      <w:r>
+        <w:t xml:space="preserve">to rewrite them. Even </w:t>
+      </w:r>
+      <w:r>
+        <w:t xml:space="preserve">if </w:t>
+      </w:r>
+      <w:r>
+        <w:t>cost was not an issue,</w:t>
+      </w:r>
+      <w:r>
         <w:t xml:space="preserve"> </w:t>
       </w:r>
       <w:r>
-        <w:rPr>
-          <w:rFonts w:ascii="Courier New" w:hAnsi="Courier New" w:cs="Courier New"/>
-          <w:sz w:val="20"/>
-          <w:szCs w:val="20"/>
-        </w:rPr>
-        <w:t>&lt;/Add&gt;</w:t>
+        <w:t xml:space="preserve">it might be </w:t>
+      </w:r>
+      <w:r>
+        <w:t xml:space="preserve">unlikely </w:t>
+      </w:r>
+      <w:r>
+        <w:t xml:space="preserve">the code would be more efficient </w:t>
+      </w:r>
+      <w:r>
+        <w:t xml:space="preserve">after being </w:t>
+      </w:r>
+      <w:r>
+        <w:t>ported</w:t>
       </w:r>
       <w:r>
         <w:t>.</w:t>
       </w:r>
-      <w:r>
-        <w:t xml:space="preserve"> The first scenario is more compact and easier for a novice to understand. The second requires less effort to parse into an abstract representation and begin traversing.</w:t>
-      </w:r>
-    </w:p>
-    <w:p>
-      <w:pPr>
-        <w:ind w:firstLine="360"/>
-      </w:pPr>
-      <w:r>
-        <w:t xml:space="preserve">The ancestry </w:t>
-      </w:r>
-      <w:r>
-        <w:t xml:space="preserve">application </w:t>
-      </w:r>
-      <w:r>
-        <w:t xml:space="preserve">could also expose rich modeling syntax for traversing the lineage. Consider the command </w:t>
-      </w:r>
-      <w:r>
-        <w:t>to find a person’s first cousins once removed as</w:t>
-      </w:r>
-      <w:r>
-        <w:br/>
-      </w:r>
-      <w:r>
-        <w:rPr>
-          <w:rFonts w:ascii="Courier New" w:hAnsi="Courier New" w:cs="Courier New"/>
-          <w:sz w:val="20"/>
-          <w:szCs w:val="20"/>
-        </w:rPr>
-        <w:lastRenderedPageBreak/>
-        <w:t>(me) &gt; (parent) &gt; (cousin[</w:t>
-      </w:r>
-      <w:proofErr w:type="spellStart"/>
-      <w:r>
-        <w:rPr>
-          <w:rFonts w:ascii="Courier New" w:hAnsi="Courier New" w:cs="Courier New"/>
-          <w:sz w:val="20"/>
-          <w:szCs w:val="20"/>
-        </w:rPr>
-        <w:t>gender:male</w:t>
-      </w:r>
-      <w:proofErr w:type="spellEnd"/>
-      <w:r>
-        <w:rPr>
-          <w:rFonts w:ascii="Courier New" w:hAnsi="Courier New" w:cs="Courier New"/>
-          <w:sz w:val="20"/>
-          <w:szCs w:val="20"/>
-        </w:rPr>
-        <w:t>])</w:t>
+    </w:p>
+    <w:p>
+      <w:pPr>
+        <w:ind w:firstLine="720"/>
+      </w:pPr>
+      <w:r>
+        <w:t xml:space="preserve">The language authors need to be mindful that these extensions do not push the system into </w:t>
+      </w:r>
+      <w:r>
+        <w:t xml:space="preserve">being </w:t>
+      </w:r>
+      <w:r>
+        <w:t xml:space="preserve">a full feature GPL. With each step </w:t>
+      </w:r>
+      <w:r>
+        <w:t xml:space="preserve">in </w:t>
+      </w:r>
+      <w:r>
+        <w:t>that direction the separation of responsibilities between domain expert and system engineer fades</w:t>
       </w:r>
       <w:r>
         <w:t>.</w:t>
       </w:r>
       <w:r>
-        <w:t xml:space="preserve"> This example shows how readability and intent can be made clear enough, that the code is nearly self-documenting. The DSL query model is also sufficiently intuitive that a layman could discover similar operations such as their mother’s uncles </w:t>
-      </w:r>
-      <w:r>
-        <w:rPr>
-          <w:rFonts w:ascii="Courier New" w:hAnsi="Courier New" w:cs="Courier New"/>
-          <w:sz w:val="20"/>
-          <w:szCs w:val="20"/>
-        </w:rPr>
-        <w:t>(me) &gt; (parent</w:t>
-      </w:r>
-      <w:r>
-        <w:rPr>
-          <w:rFonts w:ascii="Courier New" w:hAnsi="Courier New" w:cs="Courier New"/>
-          <w:sz w:val="20"/>
-          <w:szCs w:val="20"/>
-        </w:rPr>
-        <w:t>[</w:t>
-      </w:r>
-      <w:proofErr w:type="spellStart"/>
-      <w:r>
-        <w:rPr>
-          <w:rFonts w:ascii="Courier New" w:hAnsi="Courier New" w:cs="Courier New"/>
-          <w:sz w:val="20"/>
-          <w:szCs w:val="20"/>
-        </w:rPr>
-        <w:t>gender:female</w:t>
-      </w:r>
-      <w:proofErr w:type="spellEnd"/>
-      <w:r>
-        <w:rPr>
-          <w:rFonts w:ascii="Courier New" w:hAnsi="Courier New" w:cs="Courier New"/>
-          <w:sz w:val="20"/>
-          <w:szCs w:val="20"/>
-        </w:rPr>
-        <w:t>) &gt; (</w:t>
-      </w:r>
-      <w:r>
-        <w:rPr>
-          <w:rFonts w:ascii="Courier New" w:hAnsi="Courier New" w:cs="Courier New"/>
-          <w:sz w:val="20"/>
-          <w:szCs w:val="20"/>
-        </w:rPr>
-        <w:t>uncle</w:t>
-      </w:r>
-      <w:r>
-        <w:rPr>
-          <w:rFonts w:ascii="Courier New" w:hAnsi="Courier New" w:cs="Courier New"/>
-          <w:sz w:val="20"/>
-          <w:szCs w:val="20"/>
-        </w:rPr>
-        <w:t>)</w:t>
-      </w:r>
-      <w:r>
-        <w:rPr>
-          <w:rFonts w:ascii="Courier New" w:hAnsi="Courier New" w:cs="Courier New"/>
-          <w:sz w:val="20"/>
-          <w:szCs w:val="20"/>
-        </w:rPr>
-        <w:t>.</w:t>
-      </w:r>
-    </w:p>
-    <w:p>
-      <w:pPr>
-        <w:pStyle w:val="Heading2"/>
-      </w:pPr>
-      <w:r>
-        <w:t>Domain Scripting</w:t>
-      </w:r>
-    </w:p>
-    <w:p>
-      <w:pPr>
-        <w:ind w:firstLine="360"/>
-      </w:pPr>
-      <w:r>
-        <w:t xml:space="preserve">Domain Programming languages extend modeling languages to </w:t>
-      </w:r>
-      <w:r>
-        <w:t xml:space="preserve">include branch and loop </w:t>
-      </w:r>
-      <w:r>
-        <w:t xml:space="preserve">control </w:t>
-      </w:r>
-      <w:r>
-        <w:t>structures</w:t>
-      </w:r>
-      <w:r>
-        <w:t xml:space="preserve">. </w:t>
-      </w:r>
-      <w:proofErr w:type="spellStart"/>
-      <w:r>
-        <w:t>TradeStation</w:t>
-      </w:r>
-      <w:r>
-        <w:t>’s</w:t>
-      </w:r>
-      <w:proofErr w:type="spellEnd"/>
-      <w:r>
         <w:t xml:space="preserve"> </w:t>
       </w:r>
-      <w:proofErr w:type="spellStart"/>
-      <w:r>
-        <w:t>EasyLanguage</w:t>
-      </w:r>
-      <w:proofErr w:type="spellEnd"/>
-      <w:r>
-        <w:t xml:space="preserve"> allows business users to automate stock trading strategies. </w:t>
-      </w:r>
-      <w:r>
-        <w:t xml:space="preserve">An end user might purchase shares of Apple with the statement </w:t>
-      </w:r>
-      <w:r>
-        <w:rPr>
-          <w:rFonts w:ascii="Courier New" w:hAnsi="Courier New" w:cs="Courier New"/>
-          <w:sz w:val="20"/>
-          <w:szCs w:val="20"/>
-        </w:rPr>
-        <w:t xml:space="preserve">IF </w:t>
-      </w:r>
-      <w:proofErr w:type="spellStart"/>
-      <w:r>
-        <w:rPr>
-          <w:rFonts w:ascii="Courier New" w:hAnsi="Courier New" w:cs="Courier New"/>
-          <w:sz w:val="20"/>
-          <w:szCs w:val="20"/>
-        </w:rPr>
-        <w:t>current_price</w:t>
-      </w:r>
-      <w:proofErr w:type="spellEnd"/>
-      <w:r>
-        <w:rPr>
-          <w:rFonts w:ascii="Courier New" w:hAnsi="Courier New" w:cs="Courier New"/>
-          <w:sz w:val="20"/>
-          <w:szCs w:val="20"/>
-        </w:rPr>
-        <w:t xml:space="preserve"> &lt; </w:t>
-      </w:r>
-      <w:proofErr w:type="spellStart"/>
-      <w:r>
-        <w:rPr>
-          <w:rFonts w:ascii="Courier New" w:hAnsi="Courier New" w:cs="Courier New"/>
-          <w:sz w:val="20"/>
-          <w:szCs w:val="20"/>
-        </w:rPr>
-        <w:t>desired_price</w:t>
-      </w:r>
-      <w:proofErr w:type="spellEnd"/>
-      <w:r>
-        <w:rPr>
-          <w:rFonts w:ascii="Courier New" w:hAnsi="Courier New" w:cs="Courier New"/>
-          <w:sz w:val="20"/>
-          <w:szCs w:val="20"/>
-        </w:rPr>
-        <w:t xml:space="preserve"> THEN BUY 100 SHARES OF APPLE AT MARKTET PRICE</w:t>
-      </w:r>
-      <w:r>
-        <w:t xml:space="preserve">. </w:t>
-      </w:r>
-    </w:p>
-    <w:p>
-      <w:pPr>
-        <w:ind w:firstLine="360"/>
-      </w:pPr>
-      <w:r>
-        <w:t xml:space="preserve">The intent of that statement is instantly understandable to both the programmer and the domain expert. </w:t>
-      </w:r>
-      <w:r>
-        <w:t>Th</w:t>
-      </w:r>
-      <w:r>
-        <w:t xml:space="preserve">is clarity allows </w:t>
-      </w:r>
-      <w:r>
-        <w:t>those</w:t>
-      </w:r>
-      <w:r>
-        <w:t xml:space="preserve"> experts to become more deeply integrated into the development cycle and ensure business rules are properly implemented.</w:t>
-      </w:r>
-      <w:r>
-        <w:t xml:space="preserve"> </w:t>
-      </w:r>
-      <w:r>
-        <w:t xml:space="preserve">By decoupling </w:t>
-      </w:r>
-      <w:r>
-        <w:t>responsibilities</w:t>
-      </w:r>
-      <w:r>
-        <w:t xml:space="preserve">, it become possible for </w:t>
-      </w:r>
-      <w:r>
-        <w:t xml:space="preserve">specialists </w:t>
-      </w:r>
-      <w:r>
-        <w:t xml:space="preserve">to </w:t>
-      </w:r>
-      <w:r>
-        <w:t>operate on each aspect of the problem</w:t>
-      </w:r>
-      <w:r>
-        <w:t>.</w:t>
-      </w:r>
-    </w:p>
-    <w:p>
-      <w:pPr>
-        <w:pStyle w:val="Heading1"/>
-      </w:pPr>
-      <w:r>
-        <w:t>Internal vs External</w:t>
-      </w:r>
-    </w:p>
-    <w:p>
-      <w:r>
-        <w:tab/>
-        <w:t xml:space="preserve">An internal domain specific language is embedded within the context of </w:t>
-      </w:r>
-      <w:r>
-        <w:t>a host General Purpose L</w:t>
-      </w:r>
-      <w:r>
-        <w:t>anguage</w:t>
-      </w:r>
-      <w:r>
-        <w:t>.</w:t>
-      </w:r>
-      <w:r>
-        <w:t xml:space="preserve"> </w:t>
-      </w:r>
-      <w:r>
-        <w:t xml:space="preserve">An </w:t>
-      </w:r>
-      <w:r>
-        <w:t xml:space="preserve">external </w:t>
-      </w:r>
-      <w:r>
-        <w:t xml:space="preserve">DSL’s source </w:t>
-      </w:r>
-      <w:r>
-        <w:t xml:space="preserve">files are consumed </w:t>
-      </w:r>
-      <w:r>
-        <w:t xml:space="preserve">and transformed </w:t>
-      </w:r>
-      <w:r>
-        <w:t xml:space="preserve">through </w:t>
-      </w:r>
-      <w:r>
-        <w:t xml:space="preserve">separate </w:t>
-      </w:r>
-      <w:r>
-        <w:t>tooling</w:t>
-      </w:r>
-      <w:r>
-        <w:t>.</w:t>
-      </w:r>
-    </w:p>
-    <w:p>
-      <w:pPr>
-        <w:pStyle w:val="Heading2"/>
-      </w:pPr>
-      <w:r>
-        <w:t>Simplicity vs Customizability</w:t>
-      </w:r>
-    </w:p>
-    <w:p>
-      <w:pPr>
-        <w:ind w:firstLine="720"/>
-      </w:pPr>
-      <w:r>
-        <w:t xml:space="preserve">Internal languages often use creative tricks to improve the readability </w:t>
-      </w:r>
-      <w:r>
-        <w:t xml:space="preserve">within </w:t>
-      </w:r>
-      <w:r>
-        <w:t xml:space="preserve">their </w:t>
-      </w:r>
-      <w:r>
-        <w:t xml:space="preserve">host </w:t>
-      </w:r>
-      <w:r>
-        <w:t xml:space="preserve">language such as operator overloading, removing optional punctuation, and defining no/op </w:t>
-      </w:r>
-      <w:r>
-        <w:lastRenderedPageBreak/>
-        <w:t xml:space="preserve">bubble words. </w:t>
-      </w:r>
-      <w:r>
-        <w:t xml:space="preserve">These internal languages can be parsed along with the other source code and compiled in a similar manner. </w:t>
-      </w:r>
-    </w:p>
-    <w:p>
-      <w:pPr>
-        <w:ind w:firstLine="720"/>
-      </w:pPr>
-      <w:r>
-        <w:t xml:space="preserve">The proposed ancestry query language could have implemented in C++ by overloading the </w:t>
-      </w:r>
-      <w:proofErr w:type="spellStart"/>
-      <w:r>
-        <w:t>GreaterThan</w:t>
-      </w:r>
-      <w:proofErr w:type="spellEnd"/>
-      <w:r>
-        <w:t xml:space="preserve"> and </w:t>
-      </w:r>
-      <w:proofErr w:type="spellStart"/>
-      <w:r>
-        <w:t>IndexInto</w:t>
-      </w:r>
-      <w:proofErr w:type="spellEnd"/>
-      <w:r>
-        <w:t xml:space="preserve"> operators.</w:t>
-      </w:r>
-      <w:r>
-        <w:t xml:space="preserve"> </w:t>
-      </w:r>
-      <w:r>
-        <w:t>However, t</w:t>
-      </w:r>
-      <w:r>
-        <w:t>here are limits to this approach</w:t>
-      </w:r>
-      <w:r>
-        <w:t xml:space="preserve">. </w:t>
-      </w:r>
-    </w:p>
-    <w:p>
-      <w:pPr>
-        <w:ind w:firstLine="720"/>
-      </w:pPr>
-      <w:r>
-        <w:t>Perhaps t</w:t>
-      </w:r>
-      <w:r>
-        <w:t xml:space="preserve">he business unit </w:t>
-      </w:r>
-      <w:r>
-        <w:t>identifies a value-add by introducing an operator for querying great grandparents. Based on usability studies it is decided that prefixing the selector (&gt;) with an equal sign per generation is the most popular. For instance, the 3</w:t>
-      </w:r>
-      <w:r>
-        <w:rPr>
-          <w:vertAlign w:val="superscript"/>
-        </w:rPr>
-        <w:t>rd</w:t>
-      </w:r>
-      <w:r>
-        <w:t xml:space="preserve"> generation would be accessed as ===&gt;. Thus </w:t>
-      </w:r>
-      <w:r>
-        <w:rPr>
-          <w:rFonts w:ascii="Courier New" w:hAnsi="Courier New" w:cs="Courier New"/>
-          <w:sz w:val="20"/>
-          <w:szCs w:val="20"/>
-        </w:rPr>
-        <w:t>(me) &gt; (parent) &gt; (grandparent) &gt; (great grandparent) &gt; (cousins)</w:t>
-      </w:r>
-      <w:r>
-        <w:t xml:space="preserve"> is equal to </w:t>
-      </w:r>
-      <w:r>
-        <w:rPr>
-          <w:rFonts w:ascii="Courier New" w:hAnsi="Courier New" w:cs="Courier New"/>
-          <w:sz w:val="20"/>
-          <w:szCs w:val="20"/>
-        </w:rPr>
-        <w:t>(me) ===&gt; (cousin)</w:t>
-      </w:r>
-      <w:r>
-        <w:t xml:space="preserve">. </w:t>
-      </w:r>
-    </w:p>
-    <w:p>
-      <w:pPr>
-        <w:ind w:firstLine="720"/>
-      </w:pPr>
-      <w:r>
-        <w:t xml:space="preserve">It would not be possible to implement this design in many host languages as they do not expose </w:t>
-      </w:r>
-      <w:r>
-        <w:t>this operator in the first place</w:t>
-      </w:r>
-      <w:r>
-        <w:t>.</w:t>
-      </w:r>
-      <w:r>
-        <w:t xml:space="preserve"> </w:t>
-      </w:r>
-      <w:r>
-        <w:t xml:space="preserve">To gain additional flexibility the development team needs to use </w:t>
-      </w:r>
-      <w:r>
-        <w:t xml:space="preserve">an </w:t>
-      </w:r>
-      <w:r>
-        <w:t xml:space="preserve">external </w:t>
-      </w:r>
-      <w:r>
-        <w:t xml:space="preserve">DSL </w:t>
-      </w:r>
-      <w:r>
-        <w:t xml:space="preserve">language and parse the commands into an abstract representation. This flexibility comes at the cost of being </w:t>
-      </w:r>
-      <w:r>
-        <w:t>more effort to maintain custom grammar files.</w:t>
-      </w:r>
-    </w:p>
-    <w:p>
-      <w:pPr>
-        <w:pStyle w:val="Heading1"/>
-      </w:pPr>
-      <w:r>
-        <w:t>Criticisms</w:t>
-      </w:r>
-      <w:r>
-        <w:t xml:space="preserve"> </w:t>
-      </w:r>
-    </w:p>
-    <w:p>
-      <w:pPr>
-        <w:pStyle w:val="Heading2"/>
-      </w:pPr>
-      <w:r>
-        <w:t>Complexity to Learn</w:t>
-      </w:r>
-    </w:p>
-    <w:p>
-      <w:pPr>
-        <w:ind w:firstLine="720"/>
-      </w:pPr>
-      <w:r>
-        <w:t>A c</w:t>
-      </w:r>
-      <w:r>
-        <w:t xml:space="preserve">ommon criticism of DSL is </w:t>
-      </w:r>
-      <w:r>
-        <w:t xml:space="preserve">that it increases the system complexity, due to the development team needing to understand </w:t>
-      </w:r>
-      <w:r>
-        <w:t>dozens of micro languages.</w:t>
-      </w:r>
-      <w:r>
-        <w:t xml:space="preserve"> The alternative is to create an Application Programming Interface (API) and require the development team to understand that instead. </w:t>
-      </w:r>
-    </w:p>
-    <w:p>
-      <w:pPr>
-        <w:ind w:firstLine="720"/>
-      </w:pPr>
-      <w:r>
-        <w:lastRenderedPageBreak/>
-        <w:t xml:space="preserve">If the DSL is properly designed, then it should be less than or equal to the complexity of the API. This is because the DSL (1) does not need to solve the general problem, (2) can focus on the specific task at hand and (3) clearly express the intent through keywords and operators. </w:t>
-      </w:r>
-    </w:p>
-    <w:p>
-      <w:pPr>
-        <w:pStyle w:val="Heading2"/>
-      </w:pPr>
-      <w:r>
-        <w:t>Lack of Tooling and Third-Party Libraries</w:t>
-      </w:r>
-    </w:p>
-    <w:p>
-      <w:pPr>
-        <w:ind w:firstLine="720"/>
-      </w:pPr>
-      <w:r>
-        <w:t xml:space="preserve">Another criticism of external DSL is </w:t>
-      </w:r>
-      <w:r>
-        <w:t xml:space="preserve">that they </w:t>
-      </w:r>
-      <w:r>
-        <w:t xml:space="preserve">lack the tooling and </w:t>
-      </w:r>
-      <w:r>
-        <w:t xml:space="preserve">third-party libraries </w:t>
-      </w:r>
-      <w:r>
-        <w:t xml:space="preserve">that </w:t>
-      </w:r>
-      <w:r>
-        <w:t xml:space="preserve">are </w:t>
-      </w:r>
-      <w:r>
-        <w:t xml:space="preserve">available to both internal DSL and GPL. For example, an internal DSL implemented in Ruby can easily </w:t>
-      </w:r>
-      <w:r>
-        <w:t xml:space="preserve">import a </w:t>
-      </w:r>
-      <w:r>
-        <w:t xml:space="preserve">Gem and </w:t>
-      </w:r>
-      <w:r>
-        <w:t xml:space="preserve">perform any custom action. </w:t>
-      </w:r>
-      <w:r>
-        <w:t xml:space="preserve">The authoring experience can also take place within an </w:t>
-      </w:r>
-      <w:r>
-        <w:t>Integrated Developer Environments (IDE)</w:t>
-      </w:r>
-      <w:r>
-        <w:t>, which offers debugging auto complete scenarios.</w:t>
-      </w:r>
-      <w:r>
-        <w:t xml:space="preserve"> </w:t>
-      </w:r>
-    </w:p>
-    <w:p>
-      <w:pPr>
-        <w:ind w:firstLine="720"/>
-      </w:pPr>
-      <w:r>
-        <w:t xml:space="preserve">One solution is to expose grammar for binding </w:t>
-      </w:r>
-      <w:r>
-        <w:t>into S</w:t>
-      </w:r>
-      <w:r>
-        <w:t xml:space="preserve">hared </w:t>
-      </w:r>
-      <w:r>
-        <w:t>O</w:t>
-      </w:r>
-      <w:r>
-        <w:t xml:space="preserve">bjects (SO) and </w:t>
-      </w:r>
-      <w:r>
-        <w:t>D</w:t>
-      </w:r>
-      <w:r>
-        <w:t xml:space="preserve">ynamic </w:t>
-      </w:r>
-      <w:r>
-        <w:t>L</w:t>
-      </w:r>
-      <w:r>
-        <w:t xml:space="preserve">ink </w:t>
-      </w:r>
-      <w:r>
-        <w:t>L</w:t>
-      </w:r>
-      <w:r>
-        <w:t>ibraries (DLL). For example, Easy Language supports the command</w:t>
-      </w:r>
-      <w:r>
-        <w:t xml:space="preserve"> structure </w:t>
-      </w:r>
-      <w:r>
-        <w:rPr>
-          <w:rFonts w:ascii="Courier New" w:hAnsi="Courier New" w:cs="Courier New"/>
-          <w:sz w:val="20"/>
-          <w:szCs w:val="20"/>
-        </w:rPr>
-        <w:t xml:space="preserve">EXTERN </w:t>
-      </w:r>
-      <w:proofErr w:type="spellStart"/>
-      <w:r>
-        <w:rPr>
-          <w:rFonts w:ascii="Courier New" w:hAnsi="Courier New" w:cs="Courier New"/>
-          <w:sz w:val="20"/>
-          <w:szCs w:val="20"/>
-        </w:rPr>
-        <w:t>MyFunc</w:t>
-      </w:r>
-      <w:proofErr w:type="spellEnd"/>
-      <w:r>
-        <w:rPr>
-          <w:rFonts w:ascii="Courier New" w:hAnsi="Courier New" w:cs="Courier New"/>
-          <w:sz w:val="20"/>
-          <w:szCs w:val="20"/>
-        </w:rPr>
-        <w:t>(</w:t>
-      </w:r>
-      <w:proofErr w:type="spellStart"/>
-      <w:r>
-        <w:rPr>
-          <w:rFonts w:ascii="Courier New" w:hAnsi="Courier New" w:cs="Courier New"/>
-          <w:sz w:val="20"/>
-          <w:szCs w:val="20"/>
-        </w:rPr>
-        <w:t>String,String</w:t>
-      </w:r>
-      <w:proofErr w:type="spellEnd"/>
-      <w:r>
-        <w:rPr>
-          <w:rFonts w:ascii="Courier New" w:hAnsi="Courier New" w:cs="Courier New"/>
-          <w:sz w:val="20"/>
-          <w:szCs w:val="20"/>
-        </w:rPr>
-        <w:t>)</w:t>
-      </w:r>
-      <w:r>
-        <w:rPr>
-          <w:rFonts w:ascii="Courier New" w:hAnsi="Courier New" w:cs="Courier New"/>
-          <w:sz w:val="20"/>
-          <w:szCs w:val="20"/>
-        </w:rPr>
-        <w:t xml:space="preserve"> </w:t>
-      </w:r>
-      <w:r>
-        <w:rPr>
-          <w:rFonts w:ascii="Courier New" w:hAnsi="Courier New" w:cs="Courier New"/>
-          <w:sz w:val="20"/>
-          <w:szCs w:val="20"/>
-        </w:rPr>
-        <w:t>FROM MyLib.dll</w:t>
-      </w:r>
-      <w:r>
-        <w:t xml:space="preserve">. Users can then use the </w:t>
-      </w:r>
-      <w:proofErr w:type="spellStart"/>
-      <w:r>
-        <w:rPr>
-          <w:rFonts w:ascii="Courier New" w:hAnsi="Courier New" w:cs="Courier New"/>
-          <w:sz w:val="20"/>
-          <w:szCs w:val="20"/>
-        </w:rPr>
-        <w:t>MyFunc</w:t>
-      </w:r>
-      <w:proofErr w:type="spellEnd"/>
-      <w:r>
-        <w:t xml:space="preserve"> </w:t>
-      </w:r>
-      <w:r>
-        <w:t xml:space="preserve">delegate </w:t>
-      </w:r>
-      <w:r>
-        <w:t xml:space="preserve">as a mechanism </w:t>
-      </w:r>
-      <w:r>
-        <w:t xml:space="preserve">to </w:t>
-      </w:r>
-      <w:r>
-        <w:t>bridg</w:t>
-      </w:r>
-      <w:r>
-        <w:t>e the control flow into native components.</w:t>
-      </w:r>
-      <w:r>
-        <w:t xml:space="preserve"> </w:t>
-      </w:r>
-    </w:p>
-    <w:p>
-      <w:pPr>
-        <w:ind w:firstLine="720"/>
-      </w:pPr>
-      <w:r>
-        <w:t xml:space="preserve">Perhaps </w:t>
-      </w:r>
-      <w:r>
-        <w:t>MyLib.dll</w:t>
-      </w:r>
-      <w:r>
-        <w:t xml:space="preserve"> contains highly optimized physic</w:t>
-      </w:r>
-      <w:r>
-        <w:t>s</w:t>
-      </w:r>
-      <w:r>
-        <w:t xml:space="preserve"> functions written in Fortran, and the cost is prohibitively </w:t>
-      </w:r>
-      <w:r>
-        <w:t xml:space="preserve">expensive </w:t>
-      </w:r>
-      <w:r>
-        <w:t xml:space="preserve">to rewrite them. Even </w:t>
-      </w:r>
-      <w:r>
-        <w:t>cost was not an issue,</w:t>
-      </w:r>
-      <w:r>
-        <w:t xml:space="preserve"> </w:t>
-      </w:r>
-      <w:r>
-        <w:t xml:space="preserve">it might be </w:t>
-      </w:r>
-      <w:r>
-        <w:t xml:space="preserve">unlikely </w:t>
-      </w:r>
-      <w:r>
-        <w:t>the code would be more efficient ported to an interpreted language</w:t>
-      </w:r>
-      <w:r>
-        <w:t>.</w:t>
-      </w:r>
-    </w:p>
-    <w:p>
-      <w:pPr>
-        <w:ind w:firstLine="720"/>
-      </w:pPr>
-      <w:r>
-        <w:t xml:space="preserve">The language authors need to be mindful that these extensions do not push the system into </w:t>
-      </w:r>
-      <w:r>
-        <w:t xml:space="preserve">being </w:t>
-      </w:r>
-      <w:r>
-        <w:t>a full feature GPL. With each step that direction the separation of responsibilities between domain expert and system engineer fades</w:t>
-      </w:r>
-      <w:r>
-        <w:t>.</w:t>
-      </w:r>
-      <w:r>
-        <w:t xml:space="preserve"> </w:t>
-      </w:r>
       <w:r>
         <w:t xml:space="preserve">Eventually </w:t>
       </w:r>
@@ -1333,17 +1471,6 @@
       </w:r>
       <w:r>
         <w:t xml:space="preserve"> limiting required context to a single domain.</w:t>
-      </w:r>
-    </w:p>
-    <w:p>
-      <w:pPr>
-        <w:spacing w:line="259" w:lineRule="auto"/>
-        <w:rPr>
-          <w:b/>
-        </w:rPr>
-      </w:pPr>
-      <w:r>
-        <w:br w:type="page"/>
       </w:r>
     </w:p>
     <w:p>
@@ -1364,13 +1491,7 @@
     <w:p>
       <w:r>
         <w:tab/>
-        <w:t xml:space="preserve">Security engineers often write their exploit validation scripts in </w:t>
-      </w:r>
-      <w:r>
-        <w:t>Nessus Attack Script Language</w:t>
-      </w:r>
-      <w:r>
-        <w:t xml:space="preserve"> (</w:t>
+        <w:t>Security engineers often write their exploit validation scripts in Nessus Attack Script Language (</w:t>
       </w:r>
       <w:proofErr w:type="spellStart"/>
       <w:r>
@@ -1432,7 +1553,13 @@
         <w:t xml:space="preserve">and </w:t>
       </w:r>
       <w:r>
-        <w:t xml:space="preserve">write due to the removal of boiler plate code and the contextual driven commands. Metasploit must live within the Perl syntax which can lead to non-intuitive argument passing in some scenarios. Python requires the most knowledge as </w:t>
+        <w:t>write due to the removal of boiler plate code and the contextual</w:t>
+      </w:r>
+      <w:r>
+        <w:t>ly specific</w:t>
+      </w:r>
+      <w:r>
+        <w:t xml:space="preserve"> commands. Metasploit must live within the Perl syntax which can lead to non-intuitive argument passing in some scenarios. Python requires the most knowledge as </w:t>
       </w:r>
       <w:r>
         <w:t xml:space="preserve">each script </w:t>
@@ -1488,7 +1615,19 @@
         <w:t>’</w:t>
       </w:r>
       <w:r>
-        <w:t xml:space="preserve"> but only one documentation system for </w:t>
+        <w:t xml:space="preserve"> but only one </w:t>
+      </w:r>
+      <w:r>
+        <w:t xml:space="preserve">official </w:t>
+      </w:r>
+      <w:r>
+        <w:t xml:space="preserve">documentation </w:t>
+      </w:r>
+      <w:r>
+        <w:t xml:space="preserve">solution </w:t>
+      </w:r>
+      <w:r>
+        <w:t xml:space="preserve">for </w:t>
       </w:r>
       <w:proofErr w:type="spellStart"/>
       <w:r>
@@ -1511,7 +1650,10 @@
         <w:t xml:space="preserve"> decision</w:t>
       </w:r>
       <w:r>
-        <w:t>s,</w:t>
+        <w:t>s</w:t>
+      </w:r>
+      <w:r>
+        <w:t>;</w:t>
       </w:r>
       <w:r>
         <w:t xml:space="preserve"> as it is often hard to justify </w:t>
@@ -1547,7 +1689,29 @@
         <w:t xml:space="preserve"> commands could expand out to very sophisticated network operations.</w:t>
       </w:r>
       <w:r>
-        <w:t xml:space="preserve"> For simple common problems, the goal should be to keep them simple.</w:t>
+        <w:t xml:space="preserve"> </w:t>
+      </w:r>
+      <w:r>
+        <w:t xml:space="preserve">Alternatively, maybe inline Python within the </w:t>
+      </w:r>
+      <w:proofErr w:type="spellStart"/>
+      <w:r>
+        <w:t>Nasl</w:t>
+      </w:r>
+      <w:proofErr w:type="spellEnd"/>
+      <w:r>
+        <w:t xml:space="preserve"> script covers any deficiencies. For any of the simple common scenarios, the goal should be to keep them simple.</w:t>
+      </w:r>
+    </w:p>
+    <w:p>
+      <w:pPr>
+        <w:spacing w:line="259" w:lineRule="auto"/>
+        <w:rPr>
+          <w:b/>
+        </w:rPr>
+      </w:pPr>
+      <w:r>
+        <w:br w:type="page"/>
       </w:r>
     </w:p>
     <w:p>
@@ -1555,17 +1719,20 @@
         <w:pStyle w:val="Heading1"/>
       </w:pPr>
       <w:r>
+        <w:lastRenderedPageBreak/>
         <w:t>Conclusions</w:t>
       </w:r>
     </w:p>
     <w:p>
       <w:r>
         <w:tab/>
-        <w:t xml:space="preserve">Domain Specific Languages allow the user to declare interactions within a specific application context. General-Purpose Languages need to work across a wide range of scenarios </w:t>
-      </w:r>
-      <w:r>
-        <w:lastRenderedPageBreak/>
-        <w:t xml:space="preserve">and platforms which prevents them from making certain assumptions. </w:t>
+        <w:t xml:space="preserve">Domain Specific Languages allow the user to declare interactions within a specific application </w:t>
+      </w:r>
+      <w:r>
+        <w:t>domain</w:t>
+      </w:r>
+      <w:r>
+        <w:t xml:space="preserve">. General-Purpose Languages need to work across a wide range of scenarios and platforms which prevents them from making certain assumptions. </w:t>
       </w:r>
       <w:r>
         <w:t>These contextually sensitive assumptions remove boiler plate code and improves the readability of the language code.</w:t>
@@ -1574,7 +1741,13 @@
     <w:p>
       <w:r>
         <w:tab/>
-        <w:t>DSL languages appear in markup, modeling, and domain scripting scenarios. These use cases support the decoupling of domain experts and system engineers. The domain expert can then be more integrated into the development process and catch contextual fallacies early on. This will save both time and resources for the business.</w:t>
+        <w:t>DSL languages appear in markup, modeling, and domain scripting scenarios. The</w:t>
+      </w:r>
+      <w:r>
+        <w:t>ir</w:t>
+      </w:r>
+      <w:r>
+        <w:t xml:space="preserve"> use cases support the decoupling of domain experts and system engineers. The domain expert can then be more integrated into the development process and catch contextual fallacies early on. This will save both time and resources for the business.</w:t>
       </w:r>
     </w:p>
     <w:p>

</xml_diff>